<commit_message>
PUNTO 2 diagrama + word
</commit_message>
<xml_diff>
--- a/TP2-Alex-Gabriel-Calatayud.docx
+++ b/TP2-Alex-Gabriel-Calatayud.docx
@@ -206,7 +206,7 @@
                 <v:shape id="_x0000_i1025" type="#_x0000_t75" style="width:78.15pt;height:44.85pt" o:ole="">
                   <v:imagedata r:id="rId7" o:title=""/>
                 </v:shape>
-                <o:OLEObject Type="Embed" ProgID="PBrush" ShapeID="_x0000_i1025" DrawAspect="Content" ObjectID="_1776959816" r:id="rId8"/>
+                <o:OLEObject Type="Embed" ProgID="PBrush" ShapeID="_x0000_i1025" DrawAspect="Content" ObjectID="_1776961002" r:id="rId8"/>
               </w:object>
             </w:r>
           </w:p>
@@ -219,7 +219,12 @@
           <w:lang w:val="en-US"/>
         </w:rPr>
         <w:sectPr>
-          <w:headerReference w:type="default" r:id="rId9"/>
+          <w:headerReference w:type="even" r:id="rId9"/>
+          <w:headerReference w:type="default" r:id="rId10"/>
+          <w:footerReference w:type="even" r:id="rId11"/>
+          <w:footerReference w:type="default" r:id="rId12"/>
+          <w:headerReference w:type="first" r:id="rId13"/>
+          <w:footerReference w:type="first" r:id="rId14"/>
           <w:pgSz w:w="11906" w:h="16838"/>
           <w:pgMar w:top="1417" w:right="1701" w:bottom="1417" w:left="1701" w:header="708" w:footer="708" w:gutter="0"/>
           <w:pgBorders w:display="firstPage">
@@ -951,7 +956,6 @@
                                 </w14:textOutline>
                               </w:rPr>
                             </w:pPr>
-                            <w:proofErr w:type="spellStart"/>
                             <w:r>
                               <w:rPr>
                                 <w:color w:val="000000" w:themeColor="text1"/>
@@ -968,26 +972,7 @@
                                   <w14:round/>
                                 </w14:textOutline>
                               </w:rPr>
-                              <w:t>AyN</w:t>
-                            </w:r>
-                            <w:proofErr w:type="spellEnd"/>
-                            <w:r>
-                              <w:rPr>
-                                <w:color w:val="000000" w:themeColor="text1"/>
-                                <w:sz w:val="40"/>
-                                <w:szCs w:val="40"/>
-                                <w14:shadow w14:blurRad="38100" w14:dist="19050" w14:dir="2700000" w14:sx="100000" w14:sy="100000" w14:kx="0" w14:ky="0" w14:algn="tl">
-                                  <w14:schemeClr w14:val="dk1">
-                                    <w14:alpha w14:val="60000"/>
-                                  </w14:schemeClr>
-                                </w14:shadow>
-                                <w14:textOutline w14:w="0" w14:cap="flat" w14:cmpd="sng" w14:algn="ctr">
-                                  <w14:noFill/>
-                                  <w14:prstDash w14:val="solid"/>
-                                  <w14:round/>
-                                </w14:textOutline>
-                              </w:rPr>
-                              <w:t xml:space="preserve"> /LU</w:t>
+                              <w:t>AyN /LU</w:t>
                             </w:r>
                           </w:p>
                         </w:txbxContent>
@@ -1274,7 +1259,6 @@
                           </w14:textOutline>
                         </w:rPr>
                       </w:pPr>
-                      <w:proofErr w:type="spellStart"/>
                       <w:r>
                         <w:rPr>
                           <w:color w:val="000000" w:themeColor="text1"/>
@@ -1291,26 +1275,7 @@
                             <w14:round/>
                           </w14:textOutline>
                         </w:rPr>
-                        <w:t>AyN</w:t>
-                      </w:r>
-                      <w:proofErr w:type="spellEnd"/>
-                      <w:r>
-                        <w:rPr>
-                          <w:color w:val="000000" w:themeColor="text1"/>
-                          <w:sz w:val="40"/>
-                          <w:szCs w:val="40"/>
-                          <w14:shadow w14:blurRad="38100" w14:dist="19050" w14:dir="2700000" w14:sx="100000" w14:sy="100000" w14:kx="0" w14:ky="0" w14:algn="tl">
-                            <w14:schemeClr w14:val="dk1">
-                              <w14:alpha w14:val="60000"/>
-                            </w14:schemeClr>
-                          </w14:shadow>
-                          <w14:textOutline w14:w="0" w14:cap="flat" w14:cmpd="sng" w14:algn="ctr">
-                            <w14:noFill/>
-                            <w14:prstDash w14:val="solid"/>
-                            <w14:round/>
-                          </w14:textOutline>
-                        </w:rPr>
-                        <w:t xml:space="preserve"> /LU</w:t>
+                        <w:t>AyN /LU</w:t>
                       </w:r>
                     </w:p>
                   </w:txbxContent>
@@ -1498,7 +1463,6 @@
           <w:lang w:val="en-US"/>
         </w:rPr>
       </w:pPr>
-      <w:proofErr w:type="spellStart"/>
       <w:r>
         <w:rPr>
           <w:lang w:val="en-US"/>
@@ -1506,7 +1470,6 @@
         <w:lastRenderedPageBreak/>
         <w:t>Indice</w:t>
       </w:r>
-      <w:proofErr w:type="spellEnd"/>
     </w:p>
     <w:p>
       <w:pPr>
@@ -1514,7 +1477,7 @@
           <w:lang w:val="en-US"/>
         </w:rPr>
         <w:sectPr>
-          <w:headerReference w:type="first" r:id="rId10"/>
+          <w:headerReference w:type="first" r:id="rId15"/>
           <w:pgSz w:w="11906" w:h="16838"/>
           <w:pgMar w:top="1417" w:right="1701" w:bottom="1417" w:left="1701" w:header="708" w:footer="708" w:gutter="0"/>
           <w:pgBorders w:display="notFirstPage">
@@ -1550,31 +1513,7 @@
         <w:spacing w:after="0" w:line="240" w:lineRule="auto"/>
       </w:pPr>
       <w:r>
-        <w:t xml:space="preserve">de una clase </w:t>
-      </w:r>
-      <w:proofErr w:type="spellStart"/>
-      <w:r>
-        <w:t>GameObject</w:t>
-      </w:r>
-      <w:proofErr w:type="spellEnd"/>
-      <w:r>
-        <w:t xml:space="preserve">, de la que heredan </w:t>
-      </w:r>
-      <w:proofErr w:type="spellStart"/>
-      <w:r>
-        <w:t>Shooter</w:t>
-      </w:r>
-      <w:proofErr w:type="spellEnd"/>
-      <w:r>
-        <w:t xml:space="preserve"> y Asteroide. </w:t>
-      </w:r>
-      <w:proofErr w:type="spellStart"/>
-      <w:r>
-        <w:t>GameObjects</w:t>
-      </w:r>
-      <w:proofErr w:type="spellEnd"/>
-      <w:r>
-        <w:t xml:space="preserve"> es</w:t>
+        <w:t>de una clase GameObject, de la que heredan Shooter y Asteroide. GameObjects es</w:t>
       </w:r>
     </w:p>
     <w:p>
@@ -1589,18 +1528,8 @@
       <w:pPr>
         <w:spacing w:after="0" w:line="240" w:lineRule="auto"/>
       </w:pPr>
-      <w:proofErr w:type="spellStart"/>
-      <w:proofErr w:type="gramStart"/>
-      <w:r>
-        <w:t>display</w:t>
-      </w:r>
-      <w:proofErr w:type="spellEnd"/>
-      <w:r>
-        <w:t>(</w:t>
-      </w:r>
-      <w:proofErr w:type="gramEnd"/>
-      <w:r>
-        <w:t xml:space="preserve">) y mover(). </w:t>
+      <w:r>
+        <w:t xml:space="preserve">display() y mover(). </w:t>
       </w:r>
       <w:r>
         <w:t>Además,</w:t>
@@ -1613,29 +1542,8 @@
       <w:pPr>
         <w:spacing w:after="0" w:line="240" w:lineRule="auto"/>
       </w:pPr>
-      <w:proofErr w:type="spellStart"/>
-      <w:r>
-        <w:t>Shooter</w:t>
-      </w:r>
-      <w:proofErr w:type="spellEnd"/>
-      <w:r>
-        <w:t xml:space="preserve">. </w:t>
-      </w:r>
-      <w:proofErr w:type="spellStart"/>
-      <w:r>
-        <w:t>Utilce</w:t>
-      </w:r>
-      <w:proofErr w:type="spellEnd"/>
-      <w:r>
-        <w:t xml:space="preserve"> un </w:t>
-      </w:r>
-      <w:proofErr w:type="spellStart"/>
-      <w:r>
-        <w:t>JoyPad</w:t>
-      </w:r>
-      <w:proofErr w:type="spellEnd"/>
-      <w:r>
-        <w:t xml:space="preserve"> para generar los movimientos.</w:t>
+      <w:r>
+        <w:t>Shooter. Utilce un JoyPad para generar los movimientos.</w:t>
       </w:r>
     </w:p>
     <w:p>
@@ -1749,30 +1657,8 @@
               <w:rPr>
                 <w:color w:val="000000" w:themeColor="text1"/>
               </w:rPr>
-              <w:t xml:space="preserve">Nombre de Historia de usuario: Construcción de escenario y ubicación de </w:t>
+              <w:t>Nombre de Historia de usuario: Construcción de escenario y ubicación de game objects</w:t>
             </w:r>
-            <w:proofErr w:type="spellStart"/>
-            <w:r>
-              <w:rPr>
-                <w:color w:val="000000" w:themeColor="text1"/>
-              </w:rPr>
-              <w:t>game</w:t>
-            </w:r>
-            <w:proofErr w:type="spellEnd"/>
-            <w:r>
-              <w:rPr>
-                <w:color w:val="000000" w:themeColor="text1"/>
-              </w:rPr>
-              <w:t xml:space="preserve"> </w:t>
-            </w:r>
-            <w:proofErr w:type="spellStart"/>
-            <w:r>
-              <w:rPr>
-                <w:color w:val="000000" w:themeColor="text1"/>
-              </w:rPr>
-              <w:t>objects</w:t>
-            </w:r>
-            <w:proofErr w:type="spellEnd"/>
           </w:p>
         </w:tc>
       </w:tr>
@@ -1928,21 +1814,7 @@
               <w:rPr>
                 <w:color w:val="000000" w:themeColor="text1"/>
               </w:rPr>
-              <w:t xml:space="preserve">Como desarrollador de un juego espacial Quiero definir la visualización y movimiento de una clase </w:t>
-            </w:r>
-            <w:proofErr w:type="spellStart"/>
-            <w:r>
-              <w:rPr>
-                <w:color w:val="000000" w:themeColor="text1"/>
-              </w:rPr>
-              <w:t>GameObject</w:t>
-            </w:r>
-            <w:proofErr w:type="spellEnd"/>
-            <w:r>
-              <w:rPr>
-                <w:color w:val="000000" w:themeColor="text1"/>
-              </w:rPr>
-              <w:t>, Para crear una experiencia de juego interactiva y emocionante.</w:t>
+              <w:t>Como desarrollador de un juego espacial Quiero definir la visualización y movimiento de una clase GameObject, Para crear una experiencia de juego interactiva y emocionante.</w:t>
             </w:r>
           </w:p>
         </w:tc>
@@ -1988,18 +1860,8 @@
                 <w:bCs/>
                 <w:color w:val="000000" w:themeColor="text1"/>
               </w:rPr>
-              <w:t xml:space="preserve">Ver la representación visual de los </w:t>
+              <w:t>Ver la representación visual de los GameObjects</w:t>
             </w:r>
-            <w:proofErr w:type="spellStart"/>
-            <w:r>
-              <w:rPr>
-                <w:b/>
-                <w:bCs/>
-                <w:color w:val="000000" w:themeColor="text1"/>
-              </w:rPr>
-              <w:t>GameObjects</w:t>
-            </w:r>
-            <w:proofErr w:type="spellEnd"/>
             <w:r>
               <w:rPr>
                 <w:color w:val="000000" w:themeColor="text1"/>
@@ -2021,25 +1883,7 @@
                 <w:bCs/>
                 <w:color w:val="000000" w:themeColor="text1"/>
               </w:rPr>
-              <w:t xml:space="preserve">Los </w:t>
-            </w:r>
-            <w:proofErr w:type="spellStart"/>
-            <w:r>
-              <w:rPr>
-                <w:b/>
-                <w:bCs/>
-                <w:color w:val="000000" w:themeColor="text1"/>
-              </w:rPr>
-              <w:t>GameObjects</w:t>
-            </w:r>
-            <w:proofErr w:type="spellEnd"/>
-            <w:r>
-              <w:rPr>
-                <w:b/>
-                <w:bCs/>
-                <w:color w:val="000000" w:themeColor="text1"/>
-              </w:rPr>
-              <w:t xml:space="preserve"> se muevan</w:t>
+              <w:t>Los GameObjects se muevan</w:t>
             </w:r>
             <w:r>
               <w:rPr>
@@ -2068,21 +1912,7 @@
               <w:rPr>
                 <w:color w:val="000000" w:themeColor="text1"/>
               </w:rPr>
-              <w:t xml:space="preserve"> que muestre la cantidad de vidas restantes del </w:t>
-            </w:r>
-            <w:proofErr w:type="spellStart"/>
-            <w:r>
-              <w:rPr>
-                <w:color w:val="000000" w:themeColor="text1"/>
-              </w:rPr>
-              <w:t>Shooter</w:t>
-            </w:r>
-            <w:proofErr w:type="spellEnd"/>
-            <w:r>
-              <w:rPr>
-                <w:color w:val="000000" w:themeColor="text1"/>
-              </w:rPr>
-              <w:t xml:space="preserve"> para poder monitorear mi progreso en el juego. </w:t>
+              <w:t xml:space="preserve"> que muestre la cantidad de vidas restantes del Shooter para poder monitorear mi progreso en el juego. </w:t>
             </w:r>
           </w:p>
           <w:p>
@@ -2123,35 +1953,7 @@
               <w:rPr>
                 <w:color w:val="000000" w:themeColor="text1"/>
               </w:rPr>
-              <w:t xml:space="preserve"> el movimiento del </w:t>
-            </w:r>
-            <w:proofErr w:type="spellStart"/>
-            <w:r>
-              <w:rPr>
-                <w:color w:val="000000" w:themeColor="text1"/>
-              </w:rPr>
-              <w:t>Shooter</w:t>
-            </w:r>
-            <w:proofErr w:type="spellEnd"/>
-            <w:r>
-              <w:rPr>
-                <w:color w:val="000000" w:themeColor="text1"/>
-              </w:rPr>
-              <w:t xml:space="preserve"> utilizando un </w:t>
-            </w:r>
-            <w:proofErr w:type="spellStart"/>
-            <w:r>
-              <w:rPr>
-                <w:color w:val="000000" w:themeColor="text1"/>
-              </w:rPr>
-              <w:t>JoyPad</w:t>
-            </w:r>
-            <w:proofErr w:type="spellEnd"/>
-            <w:r>
-              <w:rPr>
-                <w:color w:val="000000" w:themeColor="text1"/>
-              </w:rPr>
-              <w:t xml:space="preserve"> para tener una experiencia de juego más inmersiva y cómoda. </w:t>
+              <w:t xml:space="preserve"> el movimiento del Shooter utilizando un JoyPad para tener una experiencia de juego más inmersiva y cómoda. </w:t>
             </w:r>
           </w:p>
           <w:p>
@@ -2168,25 +1970,7 @@
                 <w:bCs/>
                 <w:color w:val="000000" w:themeColor="text1"/>
               </w:rPr>
-              <w:t xml:space="preserve">He de asegurar de que la clase </w:t>
-            </w:r>
-            <w:proofErr w:type="spellStart"/>
-            <w:r>
-              <w:rPr>
-                <w:b/>
-                <w:bCs/>
-                <w:color w:val="000000" w:themeColor="text1"/>
-              </w:rPr>
-              <w:t>GameObject</w:t>
-            </w:r>
-            <w:proofErr w:type="spellEnd"/>
-            <w:r>
-              <w:rPr>
-                <w:b/>
-                <w:bCs/>
-                <w:color w:val="000000" w:themeColor="text1"/>
-              </w:rPr>
-              <w:t xml:space="preserve"> sea abstracta</w:t>
+              <w:t>He de asegurar de que la clase GameObject sea abstracta</w:t>
             </w:r>
             <w:r>
               <w:rPr>
@@ -2209,45 +1993,13 @@
                 <w:bCs/>
                 <w:color w:val="000000" w:themeColor="text1"/>
               </w:rPr>
-              <w:t xml:space="preserve">Implementar las clases </w:t>
-            </w:r>
-            <w:proofErr w:type="spellStart"/>
-            <w:r>
-              <w:rPr>
-                <w:b/>
-                <w:bCs/>
-                <w:color w:val="000000" w:themeColor="text1"/>
-              </w:rPr>
-              <w:t>Shooter</w:t>
-            </w:r>
-            <w:proofErr w:type="spellEnd"/>
-            <w:r>
-              <w:rPr>
-                <w:b/>
-                <w:bCs/>
-                <w:color w:val="000000" w:themeColor="text1"/>
-              </w:rPr>
-              <w:t xml:space="preserve"> y Asteroide</w:t>
+              <w:t>Implementar las clases Shooter y Asteroide</w:t>
             </w:r>
             <w:r>
               <w:rPr>
                 <w:color w:val="000000" w:themeColor="text1"/>
               </w:rPr>
-              <w:t xml:space="preserve"> que hereden de </w:t>
-            </w:r>
-            <w:proofErr w:type="spellStart"/>
-            <w:r>
-              <w:rPr>
-                <w:color w:val="000000" w:themeColor="text1"/>
-              </w:rPr>
-              <w:t>GameObject</w:t>
-            </w:r>
-            <w:proofErr w:type="spellEnd"/>
-            <w:r>
-              <w:rPr>
-                <w:color w:val="000000" w:themeColor="text1"/>
-              </w:rPr>
-              <w:t xml:space="preserve"> y sobrescriban los métodos abstractos según sea necesario.</w:t>
+              <w:t xml:space="preserve"> que hereden de GameObject y sobrescriban los métodos abstractos según sea necesario.</w:t>
             </w:r>
           </w:p>
           <w:p>
@@ -2270,21 +2022,7 @@
               <w:rPr>
                 <w:color w:val="000000" w:themeColor="text1"/>
               </w:rPr>
-              <w:t xml:space="preserve"> que muestre la cantidad de vidas del </w:t>
-            </w:r>
-            <w:proofErr w:type="spellStart"/>
-            <w:r>
-              <w:rPr>
-                <w:color w:val="000000" w:themeColor="text1"/>
-              </w:rPr>
-              <w:t>Shooter</w:t>
-            </w:r>
-            <w:proofErr w:type="spellEnd"/>
-            <w:r>
-              <w:rPr>
-                <w:color w:val="000000" w:themeColor="text1"/>
-              </w:rPr>
-              <w:t xml:space="preserve"> de manera clara y legible.</w:t>
+              <w:t xml:space="preserve"> que muestre la cantidad de vidas del Shooter de manera clara y legible.</w:t>
             </w:r>
           </w:p>
           <w:p>
@@ -2342,112 +2080,7 @@
                 <w:sz w:val="18"/>
                 <w:szCs w:val="18"/>
               </w:rPr>
-              <w:t xml:space="preserve">En este modelo se debe desarrollar una historia de usuario que defina la visualización y movimiento de una clase </w:t>
-            </w:r>
-            <w:proofErr w:type="spellStart"/>
-            <w:r>
-              <w:rPr>
-                <w:sz w:val="18"/>
-                <w:szCs w:val="18"/>
-              </w:rPr>
-              <w:t>GameObject</w:t>
-            </w:r>
-            <w:proofErr w:type="spellEnd"/>
-            <w:r>
-              <w:rPr>
-                <w:sz w:val="18"/>
-                <w:szCs w:val="18"/>
-              </w:rPr>
-              <w:t xml:space="preserve">, de la que heredan </w:t>
-            </w:r>
-            <w:proofErr w:type="spellStart"/>
-            <w:r>
-              <w:rPr>
-                <w:sz w:val="18"/>
-                <w:szCs w:val="18"/>
-              </w:rPr>
-              <w:t>Shooter</w:t>
-            </w:r>
-            <w:proofErr w:type="spellEnd"/>
-            <w:r>
-              <w:rPr>
-                <w:sz w:val="18"/>
-                <w:szCs w:val="18"/>
-              </w:rPr>
-              <w:t xml:space="preserve"> y Asteroide. </w:t>
-            </w:r>
-            <w:proofErr w:type="spellStart"/>
-            <w:r>
-              <w:rPr>
-                <w:sz w:val="18"/>
-                <w:szCs w:val="18"/>
-              </w:rPr>
-              <w:t>GameObjects</w:t>
-            </w:r>
-            <w:proofErr w:type="spellEnd"/>
-            <w:r>
-              <w:rPr>
-                <w:sz w:val="18"/>
-                <w:szCs w:val="18"/>
-              </w:rPr>
-              <w:t xml:space="preserve"> es abstracta, y posee atributos protegidos como posición e imagen, además del método abstracto </w:t>
-            </w:r>
-            <w:proofErr w:type="spellStart"/>
-            <w:proofErr w:type="gramStart"/>
-            <w:r>
-              <w:rPr>
-                <w:sz w:val="18"/>
-                <w:szCs w:val="18"/>
-              </w:rPr>
-              <w:t>display</w:t>
-            </w:r>
-            <w:proofErr w:type="spellEnd"/>
-            <w:r>
-              <w:rPr>
-                <w:sz w:val="18"/>
-                <w:szCs w:val="18"/>
-              </w:rPr>
-              <w:t>(</w:t>
-            </w:r>
-            <w:proofErr w:type="gramEnd"/>
-            <w:r>
-              <w:rPr>
-                <w:sz w:val="18"/>
-                <w:szCs w:val="18"/>
-              </w:rPr>
-              <w:t xml:space="preserve">) y mover(). Además, debe poseer un HUD que visualice la cantidad de vidas del </w:t>
-            </w:r>
-            <w:proofErr w:type="spellStart"/>
-            <w:r>
-              <w:rPr>
-                <w:sz w:val="18"/>
-                <w:szCs w:val="18"/>
-              </w:rPr>
-              <w:t>Shooter</w:t>
-            </w:r>
-            <w:proofErr w:type="spellEnd"/>
-            <w:r>
-              <w:rPr>
-                <w:sz w:val="18"/>
-                <w:szCs w:val="18"/>
-              </w:rPr>
-              <w:t xml:space="preserve">. Utilice un </w:t>
-            </w:r>
-            <w:proofErr w:type="spellStart"/>
-            <w:r>
-              <w:rPr>
-                <w:sz w:val="18"/>
-                <w:szCs w:val="18"/>
-              </w:rPr>
-              <w:t>JoyPad</w:t>
-            </w:r>
-            <w:proofErr w:type="spellEnd"/>
-            <w:r>
-              <w:rPr>
-                <w:sz w:val="18"/>
-                <w:szCs w:val="18"/>
-              </w:rPr>
-              <w:t xml:space="preserve"> para generar los movimientos.</w:t>
+              <w:t>En este modelo se debe desarrollar una historia de usuario que defina la visualización y movimiento de una clase GameObject, de la que heredan Shooter y Asteroide. GameObjects es abstracta, y posee atributos protegidos como posición e imagen, además del método abstracto display() y mover(). Además, debe poseer un HUD que visualice la cantidad de vidas del Shooter. Utilice un JoyPad para generar los movimientos.</w:t>
             </w:r>
           </w:p>
         </w:tc>
@@ -2501,7 +2134,7 @@
                     </pic:cNvPicPr>
                   </pic:nvPicPr>
                   <pic:blipFill>
-                    <a:blip r:embed="rId11">
+                    <a:blip r:embed="rId16">
                       <a:extLst>
                         <a:ext uri="{28A0092B-C50C-407E-A947-70E740481C1C}">
                           <a14:useLocalDpi xmlns:a14="http://schemas.microsoft.com/office/drawing/2010/main" val="0"/>
@@ -2599,7 +2232,7 @@
                     <pic:cNvPicPr/>
                   </pic:nvPicPr>
                   <pic:blipFill>
-                    <a:blip r:embed="rId12"/>
+                    <a:blip r:embed="rId17"/>
                     <a:stretch>
                       <a:fillRect/>
                     </a:stretch>
@@ -2751,64 +2384,23 @@
           <w:sz w:val="20"/>
           <w:szCs w:val="20"/>
         </w:rPr>
-        <w:t xml:space="preserve">respecto de que existe una clase abstracta padre </w:t>
-      </w:r>
-      <w:proofErr w:type="spellStart"/>
-      <w:r>
+        <w:t>respecto de que existe una clase abstracta padre GameObject, de la que hereda la posición</w:t>
+      </w:r>
+    </w:p>
+    <w:p>
+      <w:pPr>
+        <w:spacing w:after="0" w:line="240" w:lineRule="auto"/>
         <w:rPr>
           <w:sz w:val="20"/>
           <w:szCs w:val="20"/>
         </w:rPr>
-        <w:t>GameObject</w:t>
-      </w:r>
-      <w:proofErr w:type="spellEnd"/>
+      </w:pPr>
       <w:r>
         <w:rPr>
           <w:sz w:val="20"/>
           <w:szCs w:val="20"/>
         </w:rPr>
-        <w:t>, de la que hereda la posición</w:t>
-      </w:r>
-    </w:p>
-    <w:p>
-      <w:pPr>
-        <w:spacing w:after="0" w:line="240" w:lineRule="auto"/>
-        <w:rPr>
-          <w:sz w:val="20"/>
-          <w:szCs w:val="20"/>
-        </w:rPr>
-      </w:pPr>
-      <w:r>
-        <w:rPr>
-          <w:sz w:val="20"/>
-          <w:szCs w:val="20"/>
-        </w:rPr>
-        <w:t xml:space="preserve">y el método abstracto </w:t>
-      </w:r>
-      <w:proofErr w:type="spellStart"/>
-      <w:proofErr w:type="gramStart"/>
-      <w:r>
-        <w:rPr>
-          <w:sz w:val="20"/>
-          <w:szCs w:val="20"/>
-        </w:rPr>
-        <w:t>display</w:t>
-      </w:r>
-      <w:proofErr w:type="spellEnd"/>
-      <w:r>
-        <w:rPr>
-          <w:sz w:val="20"/>
-          <w:szCs w:val="20"/>
-        </w:rPr>
-        <w:t>(</w:t>
-      </w:r>
-      <w:proofErr w:type="gramEnd"/>
-      <w:r>
-        <w:rPr>
-          <w:sz w:val="20"/>
-          <w:szCs w:val="20"/>
-        </w:rPr>
-        <w:t>). Luego recrear otra versión donde use imágenes en lugar de</w:t>
+        <w:t>y el método abstracto display(). Luego recrear otra versión donde use imágenes en lugar de</w:t>
       </w:r>
     </w:p>
     <w:p>
@@ -2836,6 +2428,68 @@
       <w:pPr>
         <w:spacing w:after="0" w:line="240" w:lineRule="auto"/>
       </w:pPr>
+      <w:r>
+        <w:lastRenderedPageBreak/>
+        <w:t>Modelo:</w:t>
+      </w:r>
+    </w:p>
+    <w:p>
+      <w:pPr>
+        <w:spacing w:after="0" w:line="240" w:lineRule="auto"/>
+      </w:pPr>
+      <w:r>
+        <w:rPr>
+          <w:noProof/>
+        </w:rPr>
+        <w:drawing>
+          <wp:inline distT="0" distB="0" distL="0" distR="0" wp14:anchorId="57E71921" wp14:editId="24D399FD">
+            <wp:extent cx="4722126" cy="4242362"/>
+            <wp:effectExtent l="0" t="0" r="2540" b="6350"/>
+            <wp:docPr id="976044464" name="Imagen 2" descr="Diagrama&#10;&#10;Descripción generada automáticamente"/>
+            <wp:cNvGraphicFramePr>
+              <a:graphicFrameLocks xmlns:a="http://schemas.openxmlformats.org/drawingml/2006/main" noChangeAspect="1"/>
+            </wp:cNvGraphicFramePr>
+            <a:graphic xmlns:a="http://schemas.openxmlformats.org/drawingml/2006/main">
+              <a:graphicData uri="http://schemas.openxmlformats.org/drawingml/2006/picture">
+                <pic:pic xmlns:pic="http://schemas.openxmlformats.org/drawingml/2006/picture">
+                  <pic:nvPicPr>
+                    <pic:cNvPr id="976044464" name="Imagen 2" descr="Diagrama&#10;&#10;Descripción generada automáticamente"/>
+                    <pic:cNvPicPr>
+                      <a:picLocks noChangeAspect="1" noChangeArrowheads="1"/>
+                    </pic:cNvPicPr>
+                  </pic:nvPicPr>
+                  <pic:blipFill>
+                    <a:blip r:embed="rId18">
+                      <a:extLst>
+                        <a:ext uri="{28A0092B-C50C-407E-A947-70E740481C1C}">
+                          <a14:useLocalDpi xmlns:a14="http://schemas.microsoft.com/office/drawing/2010/main" val="0"/>
+                        </a:ext>
+                      </a:extLst>
+                    </a:blip>
+                    <a:srcRect/>
+                    <a:stretch>
+                      <a:fillRect/>
+                    </a:stretch>
+                  </pic:blipFill>
+                  <pic:spPr bwMode="auto">
+                    <a:xfrm>
+                      <a:off x="0" y="0"/>
+                      <a:ext cx="4730892" cy="4250237"/>
+                    </a:xfrm>
+                    <a:prstGeom prst="rect">
+                      <a:avLst/>
+                    </a:prstGeom>
+                    <a:noFill/>
+                    <a:ln>
+                      <a:noFill/>
+                    </a:ln>
+                  </pic:spPr>
+                </pic:pic>
+              </a:graphicData>
+            </a:graphic>
+          </wp:inline>
+        </w:drawing>
+      </w:r>
     </w:p>
     <w:p>
       <w:pPr>
@@ -2866,31 +2520,15 @@
         <w:t>:</w:t>
       </w:r>
       <w:r>
-        <w:t xml:space="preserve"> Realice el modelado de las clases que intervienen en el juego </w:t>
-      </w:r>
-      <w:proofErr w:type="spellStart"/>
-      <w:r>
-        <w:t>frogger</w:t>
-      </w:r>
-      <w:proofErr w:type="spellEnd"/>
-      <w:r>
-        <w:t xml:space="preserve"> a partir de la</w:t>
-      </w:r>
-    </w:p>
-    <w:p>
-      <w:pPr>
-        <w:spacing w:after="0" w:line="240" w:lineRule="auto"/>
-      </w:pPr>
-      <w:r>
-        <w:t xml:space="preserve">Fig. 1. Realice la construcción de las clases en </w:t>
-      </w:r>
-      <w:proofErr w:type="spellStart"/>
-      <w:r>
-        <w:t>processing</w:t>
-      </w:r>
-      <w:proofErr w:type="spellEnd"/>
-      <w:r>
-        <w:t>. El juego debe llegar a poder</w:t>
+        <w:t xml:space="preserve"> Realice el modelado de las clases que intervienen en el juego frogger a partir de la</w:t>
+      </w:r>
+    </w:p>
+    <w:p>
+      <w:pPr>
+        <w:spacing w:after="0" w:line="240" w:lineRule="auto"/>
+      </w:pPr>
+      <w:r>
+        <w:t>Fig. 1. Realice la construcción de las clases en processing. El juego debe llegar a poder</w:t>
       </w:r>
     </w:p>
     <w:p>
@@ -2914,15 +2552,7 @@
         <w:spacing w:after="0" w:line="240" w:lineRule="auto"/>
       </w:pPr>
       <w:r>
-        <w:t xml:space="preserve">de objetos que es atributo de la clase </w:t>
-      </w:r>
-      <w:proofErr w:type="spellStart"/>
-      <w:r>
-        <w:t>SpawnerVehiculos</w:t>
-      </w:r>
-      <w:proofErr w:type="spellEnd"/>
-      <w:r>
-        <w:t>.</w:t>
+        <w:t>de objetos que es atributo de la clase SpawnerVehiculos.</w:t>
       </w:r>
     </w:p>
     <w:p>
@@ -2967,113 +2597,31 @@
         <w:spacing w:after="0" w:line="240" w:lineRule="auto"/>
       </w:pPr>
       <w:r>
-        <w:t xml:space="preserve">y los enemigos. Aplique herencia. Use una </w:t>
-      </w:r>
-      <w:proofErr w:type="gramStart"/>
-      <w:r>
-        <w:t>interface</w:t>
-      </w:r>
-      <w:proofErr w:type="gramEnd"/>
-      <w:r>
-        <w:t xml:space="preserve"> denominada </w:t>
-      </w:r>
-      <w:proofErr w:type="spellStart"/>
-      <w:r>
-        <w:t>IDisplayable</w:t>
-      </w:r>
-      <w:proofErr w:type="spellEnd"/>
-      <w:r>
-        <w:t xml:space="preserve"> que tenga</w:t>
-      </w:r>
-    </w:p>
-    <w:p>
-      <w:pPr>
-        <w:spacing w:after="0" w:line="240" w:lineRule="auto"/>
-      </w:pPr>
-      <w:r>
-        <w:t xml:space="preserve">el método </w:t>
-      </w:r>
-      <w:proofErr w:type="spellStart"/>
-      <w:proofErr w:type="gramStart"/>
-      <w:r>
-        <w:t>display</w:t>
-      </w:r>
-      <w:proofErr w:type="spellEnd"/>
-      <w:r>
-        <w:t>(</w:t>
-      </w:r>
-      <w:proofErr w:type="gramEnd"/>
-      <w:r>
-        <w:t xml:space="preserve">). Defina dos interfaces más: </w:t>
-      </w:r>
-      <w:proofErr w:type="spellStart"/>
-      <w:r>
-        <w:t>IMoveable</w:t>
-      </w:r>
-      <w:proofErr w:type="spellEnd"/>
-      <w:r>
-        <w:t xml:space="preserve"> que tenga el método </w:t>
-      </w:r>
-      <w:proofErr w:type="gramStart"/>
-      <w:r>
-        <w:t>mover(</w:t>
-      </w:r>
-      <w:proofErr w:type="gramEnd"/>
-      <w:r>
-        <w:t>) y</w:t>
-      </w:r>
-    </w:p>
-    <w:p>
-      <w:pPr>
-        <w:spacing w:after="0" w:line="240" w:lineRule="auto"/>
-      </w:pPr>
-      <w:r>
-        <w:t xml:space="preserve">Otra </w:t>
-      </w:r>
-      <w:proofErr w:type="spellStart"/>
-      <w:r>
-        <w:t>IControler</w:t>
-      </w:r>
-      <w:proofErr w:type="spellEnd"/>
-      <w:r>
-        <w:t xml:space="preserve"> que tenga el método </w:t>
-      </w:r>
-      <w:proofErr w:type="spellStart"/>
-      <w:proofErr w:type="gramStart"/>
-      <w:r>
-        <w:t>readCommand</w:t>
-      </w:r>
-      <w:proofErr w:type="spellEnd"/>
-      <w:r>
-        <w:t>(</w:t>
-      </w:r>
-      <w:proofErr w:type="gramEnd"/>
-      <w:r>
-        <w:t>);</w:t>
-      </w:r>
-    </w:p>
-    <w:p>
-      <w:pPr>
-        <w:spacing w:after="0" w:line="240" w:lineRule="auto"/>
-      </w:pPr>
-      <w:r>
-        <w:t xml:space="preserve">Usando el sentido común haga que las clases Nave, </w:t>
-      </w:r>
-      <w:proofErr w:type="spellStart"/>
-      <w:r>
-        <w:t>Asteroid</w:t>
-      </w:r>
-      <w:proofErr w:type="spellEnd"/>
-      <w:r>
-        <w:t xml:space="preserve"> y </w:t>
-      </w:r>
-      <w:proofErr w:type="spellStart"/>
-      <w:r>
-        <w:t>Enemy</w:t>
-      </w:r>
-      <w:proofErr w:type="spellEnd"/>
-      <w:r>
-        <w:t xml:space="preserve"> implementen las</w:t>
+        <w:t>y los enemigos. Aplique herencia. Use una interface denominada IDisplayable que tenga</w:t>
+      </w:r>
+    </w:p>
+    <w:p>
+      <w:pPr>
+        <w:spacing w:after="0" w:line="240" w:lineRule="auto"/>
+      </w:pPr>
+      <w:r>
+        <w:t>el método display(). Defina dos interfaces más: IMoveable que tenga el método mover() y</w:t>
+      </w:r>
+    </w:p>
+    <w:p>
+      <w:pPr>
+        <w:spacing w:after="0" w:line="240" w:lineRule="auto"/>
+      </w:pPr>
+      <w:r>
+        <w:t>Otra IControler que tenga el método readCommand();</w:t>
+      </w:r>
+    </w:p>
+    <w:p>
+      <w:pPr>
+        <w:spacing w:after="0" w:line="240" w:lineRule="auto"/>
+      </w:pPr>
+      <w:r>
+        <w:t>Usando el sentido común haga que las clases Nave, Asteroid y Enemy implementen las</w:t>
       </w:r>
     </w:p>
     <w:p>
@@ -3121,6 +2669,7 @@
         </w:sectPr>
       </w:pPr>
       <w:r>
+        <w:lastRenderedPageBreak/>
         <w:drawing>
           <wp:inline distT="0" distB="0" distL="0" distR="0" wp14:anchorId="48407E82" wp14:editId="6D4226C1">
             <wp:extent cx="4124901" cy="5058481"/>
@@ -3137,7 +2686,7 @@
                     <pic:cNvPicPr/>
                   </pic:nvPicPr>
                   <pic:blipFill>
-                    <a:blip r:embed="rId13"/>
+                    <a:blip r:embed="rId19"/>
                     <a:stretch>
                       <a:fillRect/>
                     </a:stretch>
@@ -3176,23 +2725,7 @@
     </w:p>
     <w:p>
       <w:r>
-        <w:t xml:space="preserve">Se deben enunciar las fuentes (apuntes de la materia, páginas web, videos de </w:t>
-      </w:r>
-      <w:proofErr w:type="spellStart"/>
-      <w:r>
-        <w:t>youtube</w:t>
-      </w:r>
-      <w:proofErr w:type="spellEnd"/>
-      <w:r>
-        <w:t xml:space="preserve">, libro (nombre, autores, año), </w:t>
-      </w:r>
-      <w:proofErr w:type="spellStart"/>
-      <w:r>
-        <w:t>etc</w:t>
-      </w:r>
-      <w:proofErr w:type="spellEnd"/>
-      <w:r>
-        <w:t>)</w:t>
+        <w:t>Se deben enunciar las fuentes (apuntes de la materia, páginas web, videos de youtube, libro (nombre, autores, año), etc)</w:t>
       </w:r>
     </w:p>
     <w:p/>
@@ -3236,6 +2769,36 @@
 </w:endnotes>
 </file>
 
+<file path=word/footer1.xml><?xml version="1.0" encoding="utf-8"?>
+<w:ftr xmlns:wpc="http://schemas.microsoft.com/office/word/2010/wordprocessingCanvas" xmlns:cx="http://schemas.microsoft.com/office/drawing/2014/chartex" xmlns:cx1="http://schemas.microsoft.com/office/drawing/2015/9/8/chartex" xmlns:cx2="http://schemas.microsoft.com/office/drawing/2015/10/21/chartex" xmlns:cx3="http://schemas.microsoft.com/office/drawing/2016/5/9/chartex" xmlns:cx4="http://schemas.microsoft.com/office/drawing/2016/5/10/chartex" xmlns:cx5="http://schemas.microsoft.com/office/drawing/2016/5/11/chartex" xmlns:cx6="http://schemas.microsoft.com/office/drawing/2016/5/12/chartex" xmlns:cx7="http://schemas.microsoft.com/office/drawing/2016/5/13/chartex" xmlns:cx8="http://schemas.microsoft.com/office/drawing/2016/5/14/chartex" xmlns:mc="http://schemas.openxmlformats.org/markup-compatibility/2006" xmlns:aink="http://schemas.microsoft.com/office/drawing/2016/ink" xmlns:am3d="http://schemas.microsoft.com/office/drawing/2017/model3d" xmlns:o="urn:schemas-microsoft-com:office:office" xmlns:oel="http://schemas.microsoft.com/office/2019/extlst" xmlns:r="http://schemas.openxmlformats.org/officeDocument/2006/relationships" xmlns:m="http://schemas.openxmlformats.org/officeDocument/2006/math" xmlns:v="urn:schemas-microsoft-com:vml" xmlns:wp14="http://schemas.microsoft.com/office/word/2010/wordprocessingDrawing" xmlns:wp="http://schemas.openxmlformats.org/drawingml/2006/wordprocessingDrawing" xmlns:w10="urn:schemas-microsoft-com:office:word" xmlns:w="http://schemas.openxmlformats.org/wordprocessingml/2006/main" xmlns:w14="http://schemas.microsoft.com/office/word/2010/wordml" xmlns:w15="http://schemas.microsoft.com/office/word/2012/wordml" xmlns:w16cex="http://schemas.microsoft.com/office/word/2018/wordml/cex" xmlns:w16cid="http://schemas.microsoft.com/office/word/2016/wordml/cid" xmlns:w16="http://schemas.microsoft.com/office/word/2018/wordml" xmlns:w16du="http://schemas.microsoft.com/office/word/2023/wordml/word16du" xmlns:w16sdtdh="http://schemas.microsoft.com/office/word/2020/wordml/sdtdatahash" xmlns:w16se="http://schemas.microsoft.com/office/word/2015/wordml/symex" xmlns:wpg="http://schemas.microsoft.com/office/word/2010/wordprocessingGroup" xmlns:wpi="http://schemas.microsoft.com/office/word/2010/wordprocessingInk" xmlns:wne="http://schemas.microsoft.com/office/word/2006/wordml" xmlns:wps="http://schemas.microsoft.com/office/word/2010/wordprocessingShape" mc:Ignorable="w14 w15 w16se w16cid w16 w16cex w16sdtdh w16du wp14">
+  <w:p>
+    <w:pPr>
+      <w:pStyle w:val="Piedepgina"/>
+    </w:pPr>
+  </w:p>
+</w:ftr>
+</file>
+
+<file path=word/footer2.xml><?xml version="1.0" encoding="utf-8"?>
+<w:ftr xmlns:wpc="http://schemas.microsoft.com/office/word/2010/wordprocessingCanvas" xmlns:cx="http://schemas.microsoft.com/office/drawing/2014/chartex" xmlns:cx1="http://schemas.microsoft.com/office/drawing/2015/9/8/chartex" xmlns:cx2="http://schemas.microsoft.com/office/drawing/2015/10/21/chartex" xmlns:cx3="http://schemas.microsoft.com/office/drawing/2016/5/9/chartex" xmlns:cx4="http://schemas.microsoft.com/office/drawing/2016/5/10/chartex" xmlns:cx5="http://schemas.microsoft.com/office/drawing/2016/5/11/chartex" xmlns:cx6="http://schemas.microsoft.com/office/drawing/2016/5/12/chartex" xmlns:cx7="http://schemas.microsoft.com/office/drawing/2016/5/13/chartex" xmlns:cx8="http://schemas.microsoft.com/office/drawing/2016/5/14/chartex" xmlns:mc="http://schemas.openxmlformats.org/markup-compatibility/2006" xmlns:aink="http://schemas.microsoft.com/office/drawing/2016/ink" xmlns:am3d="http://schemas.microsoft.com/office/drawing/2017/model3d" xmlns:o="urn:schemas-microsoft-com:office:office" xmlns:oel="http://schemas.microsoft.com/office/2019/extlst" xmlns:r="http://schemas.openxmlformats.org/officeDocument/2006/relationships" xmlns:m="http://schemas.openxmlformats.org/officeDocument/2006/math" xmlns:v="urn:schemas-microsoft-com:vml" xmlns:wp14="http://schemas.microsoft.com/office/word/2010/wordprocessingDrawing" xmlns:wp="http://schemas.openxmlformats.org/drawingml/2006/wordprocessingDrawing" xmlns:w10="urn:schemas-microsoft-com:office:word" xmlns:w="http://schemas.openxmlformats.org/wordprocessingml/2006/main" xmlns:w14="http://schemas.microsoft.com/office/word/2010/wordml" xmlns:w15="http://schemas.microsoft.com/office/word/2012/wordml" xmlns:w16cex="http://schemas.microsoft.com/office/word/2018/wordml/cex" xmlns:w16cid="http://schemas.microsoft.com/office/word/2016/wordml/cid" xmlns:w16="http://schemas.microsoft.com/office/word/2018/wordml" xmlns:w16du="http://schemas.microsoft.com/office/word/2023/wordml/word16du" xmlns:w16sdtdh="http://schemas.microsoft.com/office/word/2020/wordml/sdtdatahash" xmlns:w16se="http://schemas.microsoft.com/office/word/2015/wordml/symex" xmlns:wpg="http://schemas.microsoft.com/office/word/2010/wordprocessingGroup" xmlns:wpi="http://schemas.microsoft.com/office/word/2010/wordprocessingInk" xmlns:wne="http://schemas.microsoft.com/office/word/2006/wordml" xmlns:wps="http://schemas.microsoft.com/office/word/2010/wordprocessingShape" mc:Ignorable="w14 w15 w16se w16cid w16 w16cex w16sdtdh w16du wp14">
+  <w:p>
+    <w:pPr>
+      <w:pStyle w:val="Piedepgina"/>
+    </w:pPr>
+  </w:p>
+</w:ftr>
+</file>
+
+<file path=word/footer3.xml><?xml version="1.0" encoding="utf-8"?>
+<w:ftr xmlns:wpc="http://schemas.microsoft.com/office/word/2010/wordprocessingCanvas" xmlns:cx="http://schemas.microsoft.com/office/drawing/2014/chartex" xmlns:cx1="http://schemas.microsoft.com/office/drawing/2015/9/8/chartex" xmlns:cx2="http://schemas.microsoft.com/office/drawing/2015/10/21/chartex" xmlns:cx3="http://schemas.microsoft.com/office/drawing/2016/5/9/chartex" xmlns:cx4="http://schemas.microsoft.com/office/drawing/2016/5/10/chartex" xmlns:cx5="http://schemas.microsoft.com/office/drawing/2016/5/11/chartex" xmlns:cx6="http://schemas.microsoft.com/office/drawing/2016/5/12/chartex" xmlns:cx7="http://schemas.microsoft.com/office/drawing/2016/5/13/chartex" xmlns:cx8="http://schemas.microsoft.com/office/drawing/2016/5/14/chartex" xmlns:mc="http://schemas.openxmlformats.org/markup-compatibility/2006" xmlns:aink="http://schemas.microsoft.com/office/drawing/2016/ink" xmlns:am3d="http://schemas.microsoft.com/office/drawing/2017/model3d" xmlns:o="urn:schemas-microsoft-com:office:office" xmlns:oel="http://schemas.microsoft.com/office/2019/extlst" xmlns:r="http://schemas.openxmlformats.org/officeDocument/2006/relationships" xmlns:m="http://schemas.openxmlformats.org/officeDocument/2006/math" xmlns:v="urn:schemas-microsoft-com:vml" xmlns:wp14="http://schemas.microsoft.com/office/word/2010/wordprocessingDrawing" xmlns:wp="http://schemas.openxmlformats.org/drawingml/2006/wordprocessingDrawing" xmlns:w10="urn:schemas-microsoft-com:office:word" xmlns:w="http://schemas.openxmlformats.org/wordprocessingml/2006/main" xmlns:w14="http://schemas.microsoft.com/office/word/2010/wordml" xmlns:w15="http://schemas.microsoft.com/office/word/2012/wordml" xmlns:w16cex="http://schemas.microsoft.com/office/word/2018/wordml/cex" xmlns:w16cid="http://schemas.microsoft.com/office/word/2016/wordml/cid" xmlns:w16="http://schemas.microsoft.com/office/word/2018/wordml" xmlns:w16du="http://schemas.microsoft.com/office/word/2023/wordml/word16du" xmlns:w16sdtdh="http://schemas.microsoft.com/office/word/2020/wordml/sdtdatahash" xmlns:w16se="http://schemas.microsoft.com/office/word/2015/wordml/symex" xmlns:wpg="http://schemas.microsoft.com/office/word/2010/wordprocessingGroup" xmlns:wpi="http://schemas.microsoft.com/office/word/2010/wordprocessingInk" xmlns:wne="http://schemas.microsoft.com/office/word/2006/wordml" xmlns:wps="http://schemas.microsoft.com/office/word/2010/wordprocessingShape" mc:Ignorable="w14 w15 w16se w16cid w16 w16cex w16sdtdh w16du wp14">
+  <w:p>
+    <w:pPr>
+      <w:pStyle w:val="Piedepgina"/>
+    </w:pPr>
+  </w:p>
+</w:ftr>
+</file>
+
 <file path=word/footnotes.xml><?xml version="1.0" encoding="utf-8"?>
 <w:footnotes xmlns:wpc="http://schemas.microsoft.com/office/word/2010/wordprocessingCanvas" xmlns:cx="http://schemas.microsoft.com/office/drawing/2014/chartex" xmlns:cx1="http://schemas.microsoft.com/office/drawing/2015/9/8/chartex" xmlns:cx2="http://schemas.microsoft.com/office/drawing/2015/10/21/chartex" xmlns:cx3="http://schemas.microsoft.com/office/drawing/2016/5/9/chartex" xmlns:cx4="http://schemas.microsoft.com/office/drawing/2016/5/10/chartex" xmlns:cx5="http://schemas.microsoft.com/office/drawing/2016/5/11/chartex" xmlns:cx6="http://schemas.microsoft.com/office/drawing/2016/5/12/chartex" xmlns:cx7="http://schemas.microsoft.com/office/drawing/2016/5/13/chartex" xmlns:cx8="http://schemas.microsoft.com/office/drawing/2016/5/14/chartex" xmlns:mc="http://schemas.openxmlformats.org/markup-compatibility/2006" xmlns:aink="http://schemas.microsoft.com/office/drawing/2016/ink" xmlns:am3d="http://schemas.microsoft.com/office/drawing/2017/model3d" xmlns:o="urn:schemas-microsoft-com:office:office" xmlns:oel="http://schemas.microsoft.com/office/2019/extlst" xmlns:r="http://schemas.openxmlformats.org/officeDocument/2006/relationships" xmlns:m="http://schemas.openxmlformats.org/officeDocument/2006/math" xmlns:v="urn:schemas-microsoft-com:vml" xmlns:wp14="http://schemas.microsoft.com/office/word/2010/wordprocessingDrawing" xmlns:wp="http://schemas.openxmlformats.org/drawingml/2006/wordprocessingDrawing" xmlns:w10="urn:schemas-microsoft-com:office:word" xmlns:w="http://schemas.openxmlformats.org/wordprocessingml/2006/main" xmlns:w14="http://schemas.microsoft.com/office/word/2010/wordml" xmlns:w15="http://schemas.microsoft.com/office/word/2012/wordml" xmlns:w16cex="http://schemas.microsoft.com/office/word/2018/wordml/cex" xmlns:w16cid="http://schemas.microsoft.com/office/word/2016/wordml/cid" xmlns:w16="http://schemas.microsoft.com/office/word/2018/wordml" xmlns:w16du="http://schemas.microsoft.com/office/word/2023/wordml/word16du" xmlns:w16sdtdh="http://schemas.microsoft.com/office/word/2020/wordml/sdtdatahash" xmlns:w16se="http://schemas.microsoft.com/office/word/2015/wordml/symex" xmlns:wpg="http://schemas.microsoft.com/office/word/2010/wordprocessingGroup" xmlns:wpi="http://schemas.microsoft.com/office/word/2010/wordprocessingInk" xmlns:wne="http://schemas.microsoft.com/office/word/2006/wordml" xmlns:wps="http://schemas.microsoft.com/office/word/2010/wordprocessingShape" mc:Ignorable="w14 w15 w16se w16cid w16 w16cex w16sdtdh w16du wp14">
   <w:footnote w:type="separator" w:id="-1">
@@ -3262,6 +2825,16 @@
 </file>
 
 <file path=word/header1.xml><?xml version="1.0" encoding="utf-8"?>
+<w:hdr xmlns:wpc="http://schemas.microsoft.com/office/word/2010/wordprocessingCanvas" xmlns:cx="http://schemas.microsoft.com/office/drawing/2014/chartex" xmlns:cx1="http://schemas.microsoft.com/office/drawing/2015/9/8/chartex" xmlns:cx2="http://schemas.microsoft.com/office/drawing/2015/10/21/chartex" xmlns:cx3="http://schemas.microsoft.com/office/drawing/2016/5/9/chartex" xmlns:cx4="http://schemas.microsoft.com/office/drawing/2016/5/10/chartex" xmlns:cx5="http://schemas.microsoft.com/office/drawing/2016/5/11/chartex" xmlns:cx6="http://schemas.microsoft.com/office/drawing/2016/5/12/chartex" xmlns:cx7="http://schemas.microsoft.com/office/drawing/2016/5/13/chartex" xmlns:cx8="http://schemas.microsoft.com/office/drawing/2016/5/14/chartex" xmlns:mc="http://schemas.openxmlformats.org/markup-compatibility/2006" xmlns:aink="http://schemas.microsoft.com/office/drawing/2016/ink" xmlns:am3d="http://schemas.microsoft.com/office/drawing/2017/model3d" xmlns:o="urn:schemas-microsoft-com:office:office" xmlns:oel="http://schemas.microsoft.com/office/2019/extlst" xmlns:r="http://schemas.openxmlformats.org/officeDocument/2006/relationships" xmlns:m="http://schemas.openxmlformats.org/officeDocument/2006/math" xmlns:v="urn:schemas-microsoft-com:vml" xmlns:wp14="http://schemas.microsoft.com/office/word/2010/wordprocessingDrawing" xmlns:wp="http://schemas.openxmlformats.org/drawingml/2006/wordprocessingDrawing" xmlns:w10="urn:schemas-microsoft-com:office:word" xmlns:w="http://schemas.openxmlformats.org/wordprocessingml/2006/main" xmlns:w14="http://schemas.microsoft.com/office/word/2010/wordml" xmlns:w15="http://schemas.microsoft.com/office/word/2012/wordml" xmlns:w16cex="http://schemas.microsoft.com/office/word/2018/wordml/cex" xmlns:w16cid="http://schemas.microsoft.com/office/word/2016/wordml/cid" xmlns:w16="http://schemas.microsoft.com/office/word/2018/wordml" xmlns:w16du="http://schemas.microsoft.com/office/word/2023/wordml/word16du" xmlns:w16sdtdh="http://schemas.microsoft.com/office/word/2020/wordml/sdtdatahash" xmlns:w16se="http://schemas.microsoft.com/office/word/2015/wordml/symex" xmlns:wpg="http://schemas.microsoft.com/office/word/2010/wordprocessingGroup" xmlns:wpi="http://schemas.microsoft.com/office/word/2010/wordprocessingInk" xmlns:wne="http://schemas.microsoft.com/office/word/2006/wordml" xmlns:wps="http://schemas.microsoft.com/office/word/2010/wordprocessingShape" mc:Ignorable="w14 w15 w16se w16cid w16 w16cex w16sdtdh w16du wp14">
+  <w:p>
+    <w:pPr>
+      <w:pStyle w:val="Encabezado"/>
+    </w:pPr>
+  </w:p>
+</w:hdr>
+</file>
+
+<file path=word/header2.xml><?xml version="1.0" encoding="utf-8"?>
 <w:hdr xmlns:wpc="http://schemas.microsoft.com/office/word/2010/wordprocessingCanvas" xmlns:cx="http://schemas.microsoft.com/office/drawing/2014/chartex" xmlns:cx1="http://schemas.microsoft.com/office/drawing/2015/9/8/chartex" xmlns:cx2="http://schemas.microsoft.com/office/drawing/2015/10/21/chartex" xmlns:cx3="http://schemas.microsoft.com/office/drawing/2016/5/9/chartex" xmlns:cx4="http://schemas.microsoft.com/office/drawing/2016/5/10/chartex" xmlns:cx5="http://schemas.microsoft.com/office/drawing/2016/5/11/chartex" xmlns:cx6="http://schemas.microsoft.com/office/drawing/2016/5/12/chartex" xmlns:cx7="http://schemas.microsoft.com/office/drawing/2016/5/13/chartex" xmlns:cx8="http://schemas.microsoft.com/office/drawing/2016/5/14/chartex" xmlns:mc="http://schemas.openxmlformats.org/markup-compatibility/2006" xmlns:aink="http://schemas.microsoft.com/office/drawing/2016/ink" xmlns:am3d="http://schemas.microsoft.com/office/drawing/2017/model3d" xmlns:o="urn:schemas-microsoft-com:office:office" xmlns:oel="http://schemas.microsoft.com/office/2019/extlst" xmlns:r="http://schemas.openxmlformats.org/officeDocument/2006/relationships" xmlns:m="http://schemas.openxmlformats.org/officeDocument/2006/math" xmlns:v="urn:schemas-microsoft-com:vml" xmlns:wp14="http://schemas.microsoft.com/office/word/2010/wordprocessingDrawing" xmlns:wp="http://schemas.openxmlformats.org/drawingml/2006/wordprocessingDrawing" xmlns:w10="urn:schemas-microsoft-com:office:word" xmlns:w="http://schemas.openxmlformats.org/wordprocessingml/2006/main" xmlns:w14="http://schemas.microsoft.com/office/word/2010/wordml" xmlns:w15="http://schemas.microsoft.com/office/word/2012/wordml" xmlns:w16cex="http://schemas.microsoft.com/office/word/2018/wordml/cex" xmlns:w16cid="http://schemas.microsoft.com/office/word/2016/wordml/cid" xmlns:w16="http://schemas.microsoft.com/office/word/2018/wordml" xmlns:w16du="http://schemas.microsoft.com/office/word/2023/wordml/word16du" xmlns:w16sdtdh="http://schemas.microsoft.com/office/word/2020/wordml/sdtdatahash" xmlns:w16se="http://schemas.microsoft.com/office/word/2015/wordml/symex" xmlns:wpg="http://schemas.microsoft.com/office/word/2010/wordprocessingGroup" xmlns:wpi="http://schemas.microsoft.com/office/word/2010/wordprocessingInk" xmlns:wne="http://schemas.microsoft.com/office/word/2006/wordml" xmlns:wps="http://schemas.microsoft.com/office/word/2010/wordprocessingShape" mc:Ignorable="w14 w15 w16se w16cid w16 w16cex w16sdtdh w16du wp14">
   <w:tbl>
     <w:tblPr>
@@ -3427,23 +3000,14 @@
               <w:sz w:val="20"/>
               <w:szCs w:val="20"/>
             </w:rPr>
-            <w:t xml:space="preserve">Trabajo Practico </w:t>
+            <w:t>Trabajo Practico N°</w:t>
           </w:r>
-          <w:proofErr w:type="spellStart"/>
           <w:r>
             <w:rPr>
               <w:sz w:val="20"/>
               <w:szCs w:val="20"/>
             </w:rPr>
-            <w:t>N°</w:t>
-          </w:r>
-          <w:proofErr w:type="spellEnd"/>
-          <w:r>
-            <w:rPr>
-              <w:sz w:val="20"/>
-              <w:szCs w:val="20"/>
-            </w:rPr>
-            <w:t xml:space="preserve"> / Actividad</w:t>
+            <w:t>2</w:t>
           </w:r>
         </w:p>
       </w:tc>
@@ -3480,7 +3044,7 @@
               <v:shape id="_x0000_i1026" type="#_x0000_t75" style="width:78.15pt;height:44.85pt" o:ole="">
                 <v:imagedata r:id="rId2" o:title=""/>
               </v:shape>
-              <o:OLEObject Type="Embed" ProgID="PBrush" ShapeID="_x0000_i1026" DrawAspect="Content" ObjectID="_1776959817" r:id="rId3"/>
+              <o:OLEObject Type="Embed" ProgID="PBrush" ShapeID="_x0000_i1026" DrawAspect="Content" ObjectID="_1776961003" r:id="rId3"/>
             </w:object>
           </w:r>
         </w:p>
@@ -3495,7 +3059,17 @@
 </w:hdr>
 </file>
 
-<file path=word/header2.xml><?xml version="1.0" encoding="utf-8"?>
+<file path=word/header3.xml><?xml version="1.0" encoding="utf-8"?>
+<w:hdr xmlns:wpc="http://schemas.microsoft.com/office/word/2010/wordprocessingCanvas" xmlns:cx="http://schemas.microsoft.com/office/drawing/2014/chartex" xmlns:cx1="http://schemas.microsoft.com/office/drawing/2015/9/8/chartex" xmlns:cx2="http://schemas.microsoft.com/office/drawing/2015/10/21/chartex" xmlns:cx3="http://schemas.microsoft.com/office/drawing/2016/5/9/chartex" xmlns:cx4="http://schemas.microsoft.com/office/drawing/2016/5/10/chartex" xmlns:cx5="http://schemas.microsoft.com/office/drawing/2016/5/11/chartex" xmlns:cx6="http://schemas.microsoft.com/office/drawing/2016/5/12/chartex" xmlns:cx7="http://schemas.microsoft.com/office/drawing/2016/5/13/chartex" xmlns:cx8="http://schemas.microsoft.com/office/drawing/2016/5/14/chartex" xmlns:mc="http://schemas.openxmlformats.org/markup-compatibility/2006" xmlns:aink="http://schemas.microsoft.com/office/drawing/2016/ink" xmlns:am3d="http://schemas.microsoft.com/office/drawing/2017/model3d" xmlns:o="urn:schemas-microsoft-com:office:office" xmlns:oel="http://schemas.microsoft.com/office/2019/extlst" xmlns:r="http://schemas.openxmlformats.org/officeDocument/2006/relationships" xmlns:m="http://schemas.openxmlformats.org/officeDocument/2006/math" xmlns:v="urn:schemas-microsoft-com:vml" xmlns:wp14="http://schemas.microsoft.com/office/word/2010/wordprocessingDrawing" xmlns:wp="http://schemas.openxmlformats.org/drawingml/2006/wordprocessingDrawing" xmlns:w10="urn:schemas-microsoft-com:office:word" xmlns:w="http://schemas.openxmlformats.org/wordprocessingml/2006/main" xmlns:w14="http://schemas.microsoft.com/office/word/2010/wordml" xmlns:w15="http://schemas.microsoft.com/office/word/2012/wordml" xmlns:w16cex="http://schemas.microsoft.com/office/word/2018/wordml/cex" xmlns:w16cid="http://schemas.microsoft.com/office/word/2016/wordml/cid" xmlns:w16="http://schemas.microsoft.com/office/word/2018/wordml" xmlns:w16du="http://schemas.microsoft.com/office/word/2023/wordml/word16du" xmlns:w16sdtdh="http://schemas.microsoft.com/office/word/2020/wordml/sdtdatahash" xmlns:w16se="http://schemas.microsoft.com/office/word/2015/wordml/symex" xmlns:wpg="http://schemas.microsoft.com/office/word/2010/wordprocessingGroup" xmlns:wpi="http://schemas.microsoft.com/office/word/2010/wordprocessingInk" xmlns:wne="http://schemas.microsoft.com/office/word/2006/wordml" xmlns:wps="http://schemas.microsoft.com/office/word/2010/wordprocessingShape" mc:Ignorable="w14 w15 w16se w16cid w16 w16cex w16sdtdh w16du wp14">
+  <w:p>
+    <w:pPr>
+      <w:pStyle w:val="Encabezado"/>
+    </w:pPr>
+  </w:p>
+</w:hdr>
+</file>
+
+<file path=word/header4.xml><?xml version="1.0" encoding="utf-8"?>
 <w:hdr xmlns:wpc="http://schemas.microsoft.com/office/word/2010/wordprocessingCanvas" xmlns:cx="http://schemas.microsoft.com/office/drawing/2014/chartex" xmlns:cx1="http://schemas.microsoft.com/office/drawing/2015/9/8/chartex" xmlns:cx2="http://schemas.microsoft.com/office/drawing/2015/10/21/chartex" xmlns:cx3="http://schemas.microsoft.com/office/drawing/2016/5/9/chartex" xmlns:cx4="http://schemas.microsoft.com/office/drawing/2016/5/10/chartex" xmlns:cx5="http://schemas.microsoft.com/office/drawing/2016/5/11/chartex" xmlns:cx6="http://schemas.microsoft.com/office/drawing/2016/5/12/chartex" xmlns:cx7="http://schemas.microsoft.com/office/drawing/2016/5/13/chartex" xmlns:cx8="http://schemas.microsoft.com/office/drawing/2016/5/14/chartex" xmlns:mc="http://schemas.openxmlformats.org/markup-compatibility/2006" xmlns:aink="http://schemas.microsoft.com/office/drawing/2016/ink" xmlns:am3d="http://schemas.microsoft.com/office/drawing/2017/model3d" xmlns:o="urn:schemas-microsoft-com:office:office" xmlns:oel="http://schemas.microsoft.com/office/2019/extlst" xmlns:r="http://schemas.openxmlformats.org/officeDocument/2006/relationships" xmlns:m="http://schemas.openxmlformats.org/officeDocument/2006/math" xmlns:v="urn:schemas-microsoft-com:vml" xmlns:wp14="http://schemas.microsoft.com/office/word/2010/wordprocessingDrawing" xmlns:wp="http://schemas.openxmlformats.org/drawingml/2006/wordprocessingDrawing" xmlns:w10="urn:schemas-microsoft-com:office:word" xmlns:w="http://schemas.openxmlformats.org/wordprocessingml/2006/main" xmlns:w14="http://schemas.microsoft.com/office/word/2010/wordml" xmlns:w15="http://schemas.microsoft.com/office/word/2012/wordml" xmlns:w16cex="http://schemas.microsoft.com/office/word/2018/wordml/cex" xmlns:w16cid="http://schemas.microsoft.com/office/word/2016/wordml/cid" xmlns:w16="http://schemas.microsoft.com/office/word/2018/wordml" xmlns:w16du="http://schemas.microsoft.com/office/word/2023/wordml/word16du" xmlns:w16sdtdh="http://schemas.microsoft.com/office/word/2020/wordml/sdtdatahash" xmlns:w16se="http://schemas.microsoft.com/office/word/2015/wordml/symex" xmlns:wpg="http://schemas.microsoft.com/office/word/2010/wordprocessingGroup" xmlns:wpi="http://schemas.microsoft.com/office/word/2010/wordprocessingInk" xmlns:wne="http://schemas.microsoft.com/office/word/2006/wordml" xmlns:wps="http://schemas.microsoft.com/office/word/2010/wordprocessingShape" mc:Ignorable="w14 w15 w16se w16cid w16 w16cex w16sdtdh w16du wp14">
   <w:tbl>
     <w:tblPr>
@@ -3698,7 +3272,7 @@
               <v:shape id="_x0000_i1027" type="#_x0000_t75" style="width:78.15pt;height:44.85pt">
                 <v:imagedata r:id="rId2" o:title=""/>
               </v:shape>
-              <o:OLEObject Type="Embed" ProgID="PBrush" ShapeID="_x0000_i1027" DrawAspect="Content" ObjectID="_1776959818" r:id="rId3"/>
+              <o:OLEObject Type="Embed" ProgID="PBrush" ShapeID="_x0000_i1027" DrawAspect="Content" ObjectID="_1776961004" r:id="rId3"/>
             </w:object>
           </w:r>
         </w:p>

</xml_diff>

<commit_message>
PUNTO 3 diagrama dia + word
</commit_message>
<xml_diff>
--- a/TP2-Alex-Gabriel-Calatayud.docx
+++ b/TP2-Alex-Gabriel-Calatayud.docx
@@ -206,7 +206,7 @@
                 <v:shape id="_x0000_i1025" type="#_x0000_t75" style="width:78.15pt;height:44.85pt" o:ole="">
                   <v:imagedata r:id="rId7" o:title=""/>
                 </v:shape>
-                <o:OLEObject Type="Embed" ProgID="PBrush" ShapeID="_x0000_i1025" DrawAspect="Content" ObjectID="_1777020076" r:id="rId8"/>
+                <o:OLEObject Type="Embed" ProgID="PBrush" ShapeID="_x0000_i1025" DrawAspect="Content" ObjectID="_1777020187" r:id="rId8"/>
               </w:object>
             </w:r>
           </w:p>
@@ -3726,6 +3726,125 @@
     <w:p>
       <w:pPr>
         <w:spacing w:after="0" w:line="240" w:lineRule="auto"/>
+        <w:rPr>
+          <w:b/>
+          <w:bCs/>
+          <w:highlight w:val="lightGray"/>
+        </w:rPr>
+      </w:pPr>
+      <w:r>
+        <w:rPr>
+          <w:b/>
+          <w:bCs/>
+          <w:highlight w:val="lightGray"/>
+        </w:rPr>
+        <w:t>Ejecución:</w:t>
+      </w:r>
+    </w:p>
+    <w:p>
+      <w:pPr>
+        <w:spacing w:after="0" w:line="240" w:lineRule="auto"/>
+        <w:rPr>
+          <w:b/>
+          <w:bCs/>
+          <w:highlight w:val="lightGray"/>
+        </w:rPr>
+      </w:pPr>
+    </w:p>
+    <w:p>
+      <w:pPr>
+        <w:spacing w:after="0" w:line="240" w:lineRule="auto"/>
+        <w:rPr>
+          <w:b/>
+          <w:bCs/>
+          <w:highlight w:val="lightGray"/>
+        </w:rPr>
+      </w:pPr>
+      <w:r>
+        <w:rPr>
+          <w:b/>
+          <w:bCs/>
+        </w:rPr>
+        <w:drawing>
+          <wp:inline distT="0" distB="0" distL="0" distR="0" wp14:anchorId="71B56EA5" wp14:editId="32F4BD8B">
+            <wp:extent cx="5400040" cy="3933190"/>
+            <wp:effectExtent l="0" t="0" r="0" b="0"/>
+            <wp:docPr id="1090884699" name="Imagen 1" descr="Código QR&#10;&#10;Descripción generada automáticamente con confianza baja"/>
+            <wp:cNvGraphicFramePr>
+              <a:graphicFrameLocks xmlns:a="http://schemas.openxmlformats.org/drawingml/2006/main" noChangeAspect="1"/>
+            </wp:cNvGraphicFramePr>
+            <a:graphic xmlns:a="http://schemas.openxmlformats.org/drawingml/2006/main">
+              <a:graphicData uri="http://schemas.openxmlformats.org/drawingml/2006/picture">
+                <pic:pic xmlns:pic="http://schemas.openxmlformats.org/drawingml/2006/picture">
+                  <pic:nvPicPr>
+                    <pic:cNvPr id="1090884699" name="Imagen 1" descr="Código QR&#10;&#10;Descripción generada automáticamente con confianza baja"/>
+                    <pic:cNvPicPr/>
+                  </pic:nvPicPr>
+                  <pic:blipFill>
+                    <a:blip r:embed="rId24"/>
+                    <a:stretch>
+                      <a:fillRect/>
+                    </a:stretch>
+                  </pic:blipFill>
+                  <pic:spPr>
+                    <a:xfrm>
+                      <a:off x="0" y="0"/>
+                      <a:ext cx="5400040" cy="3933190"/>
+                    </a:xfrm>
+                    <a:prstGeom prst="rect">
+                      <a:avLst/>
+                    </a:prstGeom>
+                  </pic:spPr>
+                </pic:pic>
+              </a:graphicData>
+            </a:graphic>
+          </wp:inline>
+        </w:drawing>
+      </w:r>
+    </w:p>
+    <w:p>
+      <w:pPr>
+        <w:spacing w:after="0" w:line="240" w:lineRule="auto"/>
+        <w:rPr>
+          <w:b/>
+          <w:bCs/>
+          <w:highlight w:val="lightGray"/>
+        </w:rPr>
+      </w:pPr>
+    </w:p>
+    <w:p>
+      <w:pPr>
+        <w:spacing w:after="0" w:line="240" w:lineRule="auto"/>
+        <w:rPr>
+          <w:b/>
+          <w:bCs/>
+          <w:highlight w:val="lightGray"/>
+        </w:rPr>
+      </w:pPr>
+    </w:p>
+    <w:p>
+      <w:pPr>
+        <w:spacing w:after="0" w:line="240" w:lineRule="auto"/>
+        <w:rPr>
+          <w:b/>
+          <w:bCs/>
+          <w:highlight w:val="lightGray"/>
+        </w:rPr>
+      </w:pPr>
+    </w:p>
+    <w:p>
+      <w:pPr>
+        <w:spacing w:after="0" w:line="240" w:lineRule="auto"/>
+        <w:rPr>
+          <w:b/>
+          <w:bCs/>
+          <w:highlight w:val="lightGray"/>
+        </w:rPr>
+      </w:pPr>
+    </w:p>
+    <w:p>
+      <w:pPr>
+        <w:spacing w:after="0" w:line="240" w:lineRule="auto"/>
       </w:pPr>
       <w:r>
         <w:rPr>
@@ -4021,7 +4140,7 @@
                     <pic:cNvPicPr/>
                   </pic:nvPicPr>
                   <pic:blipFill>
-                    <a:blip r:embed="rId24"/>
+                    <a:blip r:embed="rId25"/>
                     <a:stretch>
                       <a:fillRect/>
                     </a:stretch>
@@ -4395,7 +4514,7 @@
               <v:shape id="_x0000_i1026" type="#_x0000_t75" style="width:78.15pt;height:44.85pt" o:ole="">
                 <v:imagedata r:id="rId2" o:title=""/>
               </v:shape>
-              <o:OLEObject Type="Embed" ProgID="PBrush" ShapeID="_x0000_i1026" DrawAspect="Content" ObjectID="_1777020077" r:id="rId3"/>
+              <o:OLEObject Type="Embed" ProgID="PBrush" ShapeID="_x0000_i1026" DrawAspect="Content" ObjectID="_1777020188" r:id="rId3"/>
             </w:object>
           </w:r>
         </w:p>
@@ -4623,7 +4742,7 @@
               <v:shape id="_x0000_i1027" type="#_x0000_t75" style="width:78.15pt;height:44.85pt">
                 <v:imagedata r:id="rId2" o:title=""/>
               </v:shape>
-              <o:OLEObject Type="Embed" ProgID="PBrush" ShapeID="_x0000_i1027" DrawAspect="Content" ObjectID="_1777020078" r:id="rId3"/>
+              <o:OLEObject Type="Embed" ProgID="PBrush" ShapeID="_x0000_i1027" DrawAspect="Content" ObjectID="_1777020189" r:id="rId3"/>
             </w:object>
           </w:r>
         </w:p>

</xml_diff>

<commit_message>
PUNTO 3 se añadío imagenes y correcciones en el diagrama
</commit_message>
<xml_diff>
--- a/TP2-Alex-Gabriel-Calatayud.docx
+++ b/TP2-Alex-Gabriel-Calatayud.docx
@@ -206,7 +206,7 @@
                 <v:shape id="_x0000_i1025" type="#_x0000_t75" style="width:78.15pt;height:44.85pt" o:ole="">
                   <v:imagedata r:id="rId7" o:title=""/>
                 </v:shape>
-                <o:OLEObject Type="Embed" ProgID="PBrush" ShapeID="_x0000_i1025" DrawAspect="Content" ObjectID="_1777020187" r:id="rId8"/>
+                <o:OLEObject Type="Embed" ProgID="PBrush" ShapeID="_x0000_i1025" DrawAspect="Content" ObjectID="_1777023853" r:id="rId8"/>
               </w:object>
             </w:r>
           </w:p>
@@ -3929,206 +3929,15 @@
       <w:pPr>
         <w:spacing w:after="0" w:line="240" w:lineRule="auto"/>
       </w:pPr>
-    </w:p>
-    <w:p>
-      <w:pPr>
-        <w:spacing w:after="0" w:line="240" w:lineRule="auto"/>
-      </w:pPr>
-    </w:p>
-    <w:p>
-      <w:pPr>
-        <w:spacing w:after="0" w:line="240" w:lineRule="auto"/>
-      </w:pPr>
-    </w:p>
-    <w:p>
-      <w:pPr>
-        <w:spacing w:after="0" w:line="240" w:lineRule="auto"/>
-      </w:pPr>
-    </w:p>
-    <w:p>
-      <w:pPr>
-        <w:spacing w:after="0" w:line="240" w:lineRule="auto"/>
-      </w:pPr>
-      <w:r>
-        <w:rPr>
-          <w:b/>
-          <w:bCs/>
-          <w:highlight w:val="lightGray"/>
-        </w:rPr>
-        <w:t>Punto 4:</w:t>
-      </w:r>
-      <w:r>
-        <w:t xml:space="preserve"> Considere programar un juego de naves. Debe usar imágenes para las naves, los asteroides</w:t>
-      </w:r>
-    </w:p>
-    <w:p>
-      <w:pPr>
-        <w:spacing w:after="0" w:line="240" w:lineRule="auto"/>
-      </w:pPr>
-      <w:r>
-        <w:t xml:space="preserve">y los enemigos. Aplique herencia. Use una </w:t>
-      </w:r>
-      <w:proofErr w:type="gramStart"/>
-      <w:r>
-        <w:t>interface</w:t>
-      </w:r>
-      <w:proofErr w:type="gramEnd"/>
-      <w:r>
-        <w:t xml:space="preserve"> denominada </w:t>
-      </w:r>
-      <w:proofErr w:type="spellStart"/>
-      <w:r>
-        <w:t>IDisplayable</w:t>
-      </w:r>
-      <w:proofErr w:type="spellEnd"/>
-      <w:r>
-        <w:t xml:space="preserve"> que tenga</w:t>
-      </w:r>
-    </w:p>
-    <w:p>
-      <w:pPr>
-        <w:spacing w:after="0" w:line="240" w:lineRule="auto"/>
-      </w:pPr>
-      <w:r>
-        <w:t xml:space="preserve">el método </w:t>
-      </w:r>
-      <w:proofErr w:type="spellStart"/>
-      <w:proofErr w:type="gramStart"/>
-      <w:r>
-        <w:t>display</w:t>
-      </w:r>
-      <w:proofErr w:type="spellEnd"/>
-      <w:r>
-        <w:t>(</w:t>
-      </w:r>
-      <w:proofErr w:type="gramEnd"/>
-      <w:r>
-        <w:t xml:space="preserve">). Defina dos interfaces más: </w:t>
-      </w:r>
-      <w:proofErr w:type="spellStart"/>
-      <w:r>
-        <w:t>IMoveable</w:t>
-      </w:r>
-      <w:proofErr w:type="spellEnd"/>
-      <w:r>
-        <w:t xml:space="preserve"> que tenga el método </w:t>
-      </w:r>
-      <w:proofErr w:type="gramStart"/>
-      <w:r>
-        <w:t>mover(</w:t>
-      </w:r>
-      <w:proofErr w:type="gramEnd"/>
-      <w:r>
-        <w:t>) y</w:t>
-      </w:r>
-    </w:p>
-    <w:p>
-      <w:pPr>
-        <w:spacing w:after="0" w:line="240" w:lineRule="auto"/>
-      </w:pPr>
-      <w:r>
-        <w:t xml:space="preserve">Otra </w:t>
-      </w:r>
-      <w:proofErr w:type="spellStart"/>
-      <w:r>
-        <w:t>IControler</w:t>
-      </w:r>
-      <w:proofErr w:type="spellEnd"/>
-      <w:r>
-        <w:t xml:space="preserve"> que tenga el método </w:t>
-      </w:r>
-      <w:proofErr w:type="spellStart"/>
-      <w:proofErr w:type="gramStart"/>
-      <w:r>
-        <w:t>readCommand</w:t>
-      </w:r>
-      <w:proofErr w:type="spellEnd"/>
-      <w:r>
-        <w:t>(</w:t>
-      </w:r>
-      <w:proofErr w:type="gramEnd"/>
-      <w:r>
-        <w:t>);</w:t>
-      </w:r>
-    </w:p>
-    <w:p>
-      <w:pPr>
-        <w:spacing w:after="0" w:line="240" w:lineRule="auto"/>
-      </w:pPr>
-      <w:r>
-        <w:t xml:space="preserve">Usando el sentido común haga que las clases Nave, </w:t>
-      </w:r>
-      <w:proofErr w:type="spellStart"/>
-      <w:r>
-        <w:t>Asteroid</w:t>
-      </w:r>
-      <w:proofErr w:type="spellEnd"/>
-      <w:r>
-        <w:t xml:space="preserve"> y </w:t>
-      </w:r>
-      <w:proofErr w:type="spellStart"/>
-      <w:r>
-        <w:t>Enemy</w:t>
-      </w:r>
-      <w:proofErr w:type="spellEnd"/>
-      <w:r>
-        <w:t xml:space="preserve"> implementen las</w:t>
-      </w:r>
-    </w:p>
-    <w:p>
-      <w:pPr>
-        <w:spacing w:after="0" w:line="240" w:lineRule="auto"/>
-      </w:pPr>
-      <w:r>
-        <w:t>interfaces correspondientes. Finalmente use la dependencia para que la nave dispare</w:t>
-      </w:r>
-    </w:p>
-    <w:p>
-      <w:pPr>
-        <w:spacing w:after="0" w:line="240" w:lineRule="auto"/>
-      </w:pPr>
-      <w:r>
-        <w:t>balas que serán almacenadas en una lista de balas. Las balas se deben destruir cuando</w:t>
-      </w:r>
-    </w:p>
-    <w:p>
-      <w:pPr>
-        <w:spacing w:after="0" w:line="240" w:lineRule="auto"/>
-      </w:pPr>
-      <w:r>
-        <w:t>salen de pantalla.</w:t>
-      </w:r>
-    </w:p>
-    <w:p>
-      <w:pPr>
-        <w:spacing w:after="0" w:line="240" w:lineRule="auto"/>
-      </w:pPr>
-    </w:p>
-    <w:p>
-      <w:pPr>
-        <w:spacing w:after="0" w:line="240" w:lineRule="auto"/>
-        <w:jc w:val="center"/>
-        <w:sectPr>
-          <w:pgSz w:w="11906" w:h="16838"/>
-          <w:pgMar w:top="1417" w:right="1701" w:bottom="1417" w:left="1701" w:header="708" w:footer="708" w:gutter="0"/>
-          <w:pgBorders w:display="notFirstPage">
-            <w:bottom w:val="double" w:sz="4" w:space="1" w:color="2F5496" w:themeColor="accent1" w:themeShade="BF"/>
-          </w:pgBorders>
-          <w:cols w:space="708"/>
-          <w:titlePg/>
-          <w:docGrid w:linePitch="360"/>
-        </w:sectPr>
-      </w:pPr>
       <w:r>
         <w:rPr>
           <w:noProof/>
         </w:rPr>
-        <w:lastRenderedPageBreak/>
         <w:drawing>
-          <wp:inline distT="0" distB="0" distL="0" distR="0" wp14:anchorId="48407E82" wp14:editId="6D4226C1">
+          <wp:inline distT="0" distB="0" distL="0" distR="0" wp14:anchorId="351D8285" wp14:editId="676F285F">
             <wp:extent cx="4124901" cy="5058481"/>
             <wp:effectExtent l="0" t="0" r="9525" b="8890"/>
-            <wp:docPr id="365275461" name="Imagen 1"/>
+            <wp:docPr id="365275461" name="Imagen 1" descr="Captura de pantalla de un video juego&#10;&#10;Descripción generada automáticamente"/>
             <wp:cNvGraphicFramePr>
               <a:graphicFrameLocks xmlns:a="http://schemas.openxmlformats.org/drawingml/2006/main" noChangeAspect="1"/>
             </wp:cNvGraphicFramePr>
@@ -4136,7 +3945,7 @@
               <a:graphicData uri="http://schemas.openxmlformats.org/drawingml/2006/picture">
                 <pic:pic xmlns:pic="http://schemas.openxmlformats.org/drawingml/2006/picture">
                   <pic:nvPicPr>
-                    <pic:cNvPr id="365275461" name=""/>
+                    <pic:cNvPr id="365275461" name="Imagen 1" descr="Captura de pantalla de un video juego&#10;&#10;Descripción generada automáticamente"/>
                     <pic:cNvPicPr/>
                   </pic:nvPicPr>
                   <pic:blipFill>
@@ -4160,6 +3969,222 @@
           </wp:inline>
         </w:drawing>
       </w:r>
+    </w:p>
+    <w:p>
+      <w:pPr>
+        <w:spacing w:after="0" w:line="240" w:lineRule="auto"/>
+      </w:pPr>
+    </w:p>
+    <w:p>
+      <w:pPr>
+        <w:spacing w:after="0" w:line="240" w:lineRule="auto"/>
+      </w:pPr>
+    </w:p>
+    <w:p>
+      <w:pPr>
+        <w:spacing w:after="0" w:line="240" w:lineRule="auto"/>
+      </w:pPr>
+    </w:p>
+    <w:p>
+      <w:pPr>
+        <w:spacing w:after="0" w:line="240" w:lineRule="auto"/>
+      </w:pPr>
+    </w:p>
+    <w:p>
+      <w:pPr>
+        <w:spacing w:after="0" w:line="240" w:lineRule="auto"/>
+      </w:pPr>
+    </w:p>
+    <w:p>
+      <w:pPr>
+        <w:spacing w:after="0" w:line="240" w:lineRule="auto"/>
+      </w:pPr>
+    </w:p>
+    <w:p>
+      <w:pPr>
+        <w:spacing w:after="0" w:line="240" w:lineRule="auto"/>
+      </w:pPr>
+    </w:p>
+    <w:p>
+      <w:pPr>
+        <w:spacing w:after="0" w:line="240" w:lineRule="auto"/>
+      </w:pPr>
+    </w:p>
+    <w:p>
+      <w:pPr>
+        <w:spacing w:after="0" w:line="240" w:lineRule="auto"/>
+      </w:pPr>
+      <w:r>
+        <w:rPr>
+          <w:b/>
+          <w:bCs/>
+          <w:highlight w:val="lightGray"/>
+        </w:rPr>
+        <w:t>Punto 4:</w:t>
+      </w:r>
+      <w:r>
+        <w:t xml:space="preserve"> Considere programar un juego de naves. Debe usar imágenes para las naves, los asteroides</w:t>
+      </w:r>
+    </w:p>
+    <w:p>
+      <w:pPr>
+        <w:spacing w:after="0" w:line="240" w:lineRule="auto"/>
+      </w:pPr>
+      <w:r>
+        <w:t xml:space="preserve">y los enemigos. Aplique herencia. Use una </w:t>
+      </w:r>
+      <w:proofErr w:type="gramStart"/>
+      <w:r>
+        <w:t>interface</w:t>
+      </w:r>
+      <w:proofErr w:type="gramEnd"/>
+      <w:r>
+        <w:t xml:space="preserve"> denominada </w:t>
+      </w:r>
+      <w:proofErr w:type="spellStart"/>
+      <w:r>
+        <w:t>IDisplayable</w:t>
+      </w:r>
+      <w:proofErr w:type="spellEnd"/>
+      <w:r>
+        <w:t xml:space="preserve"> que tenga</w:t>
+      </w:r>
+    </w:p>
+    <w:p>
+      <w:pPr>
+        <w:spacing w:after="0" w:line="240" w:lineRule="auto"/>
+      </w:pPr>
+      <w:r>
+        <w:t xml:space="preserve">el método </w:t>
+      </w:r>
+      <w:proofErr w:type="spellStart"/>
+      <w:proofErr w:type="gramStart"/>
+      <w:r>
+        <w:t>display</w:t>
+      </w:r>
+      <w:proofErr w:type="spellEnd"/>
+      <w:r>
+        <w:t>(</w:t>
+      </w:r>
+      <w:proofErr w:type="gramEnd"/>
+      <w:r>
+        <w:t xml:space="preserve">). Defina dos interfaces más: </w:t>
+      </w:r>
+      <w:proofErr w:type="spellStart"/>
+      <w:r>
+        <w:t>IMoveable</w:t>
+      </w:r>
+      <w:proofErr w:type="spellEnd"/>
+      <w:r>
+        <w:t xml:space="preserve"> que tenga el método </w:t>
+      </w:r>
+      <w:proofErr w:type="gramStart"/>
+      <w:r>
+        <w:t>mover(</w:t>
+      </w:r>
+      <w:proofErr w:type="gramEnd"/>
+      <w:r>
+        <w:t>) y</w:t>
+      </w:r>
+    </w:p>
+    <w:p>
+      <w:pPr>
+        <w:spacing w:after="0" w:line="240" w:lineRule="auto"/>
+      </w:pPr>
+      <w:r>
+        <w:t xml:space="preserve">Otra </w:t>
+      </w:r>
+      <w:proofErr w:type="spellStart"/>
+      <w:r>
+        <w:t>IControler</w:t>
+      </w:r>
+      <w:proofErr w:type="spellEnd"/>
+      <w:r>
+        <w:t xml:space="preserve"> que tenga el método </w:t>
+      </w:r>
+      <w:proofErr w:type="spellStart"/>
+      <w:proofErr w:type="gramStart"/>
+      <w:r>
+        <w:t>readCommand</w:t>
+      </w:r>
+      <w:proofErr w:type="spellEnd"/>
+      <w:r>
+        <w:t>(</w:t>
+      </w:r>
+      <w:proofErr w:type="gramEnd"/>
+      <w:r>
+        <w:t>);</w:t>
+      </w:r>
+    </w:p>
+    <w:p>
+      <w:pPr>
+        <w:spacing w:after="0" w:line="240" w:lineRule="auto"/>
+      </w:pPr>
+      <w:r>
+        <w:lastRenderedPageBreak/>
+        <w:t xml:space="preserve">Usando el sentido común haga que las clases Nave, </w:t>
+      </w:r>
+      <w:proofErr w:type="spellStart"/>
+      <w:r>
+        <w:t>Asteroid</w:t>
+      </w:r>
+      <w:proofErr w:type="spellEnd"/>
+      <w:r>
+        <w:t xml:space="preserve"> y </w:t>
+      </w:r>
+      <w:proofErr w:type="spellStart"/>
+      <w:r>
+        <w:t>Enemy</w:t>
+      </w:r>
+      <w:proofErr w:type="spellEnd"/>
+      <w:r>
+        <w:t xml:space="preserve"> implementen las</w:t>
+      </w:r>
+    </w:p>
+    <w:p>
+      <w:pPr>
+        <w:spacing w:after="0" w:line="240" w:lineRule="auto"/>
+      </w:pPr>
+      <w:r>
+        <w:t>interfaces correspondientes. Finalmente use la dependencia para que la nave dispare</w:t>
+      </w:r>
+    </w:p>
+    <w:p>
+      <w:pPr>
+        <w:spacing w:after="0" w:line="240" w:lineRule="auto"/>
+      </w:pPr>
+      <w:r>
+        <w:t>balas que serán almacenadas en una lista de balas. Las balas se deben destruir cuando</w:t>
+      </w:r>
+    </w:p>
+    <w:p>
+      <w:pPr>
+        <w:spacing w:after="0" w:line="240" w:lineRule="auto"/>
+      </w:pPr>
+      <w:r>
+        <w:t>salen de pantalla.</w:t>
+      </w:r>
+    </w:p>
+    <w:p>
+      <w:pPr>
+        <w:spacing w:after="0" w:line="240" w:lineRule="auto"/>
+      </w:pPr>
+    </w:p>
+    <w:p>
+      <w:pPr>
+        <w:spacing w:after="0" w:line="240" w:lineRule="auto"/>
+        <w:jc w:val="center"/>
+        <w:sectPr>
+          <w:pgSz w:w="11906" w:h="16838"/>
+          <w:pgMar w:top="1417" w:right="1701" w:bottom="1417" w:left="1701" w:header="708" w:footer="708" w:gutter="0"/>
+          <w:pgBorders w:display="notFirstPage">
+            <w:bottom w:val="double" w:sz="4" w:space="1" w:color="2F5496" w:themeColor="accent1" w:themeShade="BF"/>
+          </w:pgBorders>
+          <w:cols w:space="708"/>
+          <w:titlePg/>
+          <w:docGrid w:linePitch="360"/>
+        </w:sectPr>
+      </w:pPr>
     </w:p>
     <w:p>
       <w:r>
@@ -4514,7 +4539,7 @@
               <v:shape id="_x0000_i1026" type="#_x0000_t75" style="width:78.15pt;height:44.85pt" o:ole="">
                 <v:imagedata r:id="rId2" o:title=""/>
               </v:shape>
-              <o:OLEObject Type="Embed" ProgID="PBrush" ShapeID="_x0000_i1026" DrawAspect="Content" ObjectID="_1777020188" r:id="rId3"/>
+              <o:OLEObject Type="Embed" ProgID="PBrush" ShapeID="_x0000_i1026" DrawAspect="Content" ObjectID="_1777023854" r:id="rId3"/>
             </w:object>
           </w:r>
         </w:p>
@@ -4742,7 +4767,7 @@
               <v:shape id="_x0000_i1027" type="#_x0000_t75" style="width:78.15pt;height:44.85pt">
                 <v:imagedata r:id="rId2" o:title=""/>
               </v:shape>
-              <o:OLEObject Type="Embed" ProgID="PBrush" ShapeID="_x0000_i1027" DrawAspect="Content" ObjectID="_1777020189" r:id="rId3"/>
+              <o:OLEObject Type="Embed" ProgID="PBrush" ShapeID="_x0000_i1027" DrawAspect="Content" ObjectID="_1777023855" r:id="rId3"/>
             </w:object>
           </w:r>
         </w:p>

</xml_diff>

<commit_message>
PUNTO 3 terminado + word
</commit_message>
<xml_diff>
--- a/TP2-Alex-Gabriel-Calatayud.docx
+++ b/TP2-Alex-Gabriel-Calatayud.docx
@@ -206,7 +206,7 @@
                 <v:shape id="_x0000_i1025" type="#_x0000_t75" style="width:78.15pt;height:44.85pt" o:ole="">
                   <v:imagedata r:id="rId7" o:title=""/>
                 </v:shape>
-                <o:OLEObject Type="Embed" ProgID="PBrush" ShapeID="_x0000_i1025" DrawAspect="Content" ObjectID="_1777023853" r:id="rId8"/>
+                <o:OLEObject Type="Embed" ProgID="PBrush" ShapeID="_x0000_i1025" DrawAspect="Content" ObjectID="_1777123331" r:id="rId8"/>
               </w:object>
             </w:r>
           </w:p>
@@ -3136,6 +3136,7 @@
         <w:rPr>
           <w:b/>
           <w:bCs/>
+          <w:noProof/>
         </w:rPr>
         <w:drawing>
           <wp:inline distT="0" distB="0" distL="0" distR="0" wp14:anchorId="5BFF1E44" wp14:editId="58114C65">
@@ -3286,6 +3287,7 @@
         <w:rPr>
           <w:b/>
           <w:bCs/>
+          <w:noProof/>
         </w:rPr>
         <w:drawing>
           <wp:inline distT="0" distB="0" distL="0" distR="0" wp14:anchorId="37583E7D" wp14:editId="7DF38380">
@@ -3375,6 +3377,7 @@
         <w:rPr>
           <w:b/>
           <w:bCs/>
+          <w:noProof/>
         </w:rPr>
         <w:drawing>
           <wp:inline distT="0" distB="0" distL="0" distR="0" wp14:anchorId="4DD49648" wp14:editId="705D85E1">
@@ -3475,6 +3478,7 @@
         <w:rPr>
           <w:b/>
           <w:bCs/>
+          <w:noProof/>
         </w:rPr>
         <w:drawing>
           <wp:inline distT="0" distB="0" distL="0" distR="0" wp14:anchorId="348D19E8" wp14:editId="213DA760">
@@ -3675,6 +3679,7 @@
         <w:rPr>
           <w:b/>
           <w:bCs/>
+          <w:noProof/>
         </w:rPr>
         <w:drawing>
           <wp:inline distT="0" distB="0" distL="0" distR="0" wp14:anchorId="7C4C8C05" wp14:editId="071F534B">
@@ -3764,6 +3769,7 @@
         <w:rPr>
           <w:b/>
           <w:bCs/>
+          <w:noProof/>
         </w:rPr>
         <w:drawing>
           <wp:inline distT="0" distB="0" distL="0" distR="0" wp14:anchorId="71B56EA5" wp14:editId="32F4BD8B">
@@ -3984,31 +3990,964 @@
       <w:pPr>
         <w:spacing w:after="0" w:line="240" w:lineRule="auto"/>
       </w:pPr>
-    </w:p>
-    <w:p>
-      <w:pPr>
-        <w:spacing w:after="0" w:line="240" w:lineRule="auto"/>
-      </w:pPr>
-    </w:p>
-    <w:p>
-      <w:pPr>
-        <w:spacing w:after="0" w:line="240" w:lineRule="auto"/>
-      </w:pPr>
-    </w:p>
-    <w:p>
-      <w:pPr>
-        <w:spacing w:after="0" w:line="240" w:lineRule="auto"/>
-      </w:pPr>
-    </w:p>
-    <w:p>
-      <w:pPr>
-        <w:spacing w:after="0" w:line="240" w:lineRule="auto"/>
-      </w:pPr>
-    </w:p>
-    <w:p>
-      <w:pPr>
-        <w:spacing w:after="0" w:line="240" w:lineRule="auto"/>
-      </w:pPr>
+      <w:r>
+        <w:rPr>
+          <w:noProof/>
+        </w:rPr>
+        <w:lastRenderedPageBreak/>
+        <w:drawing>
+          <wp:inline distT="0" distB="0" distL="0" distR="0" wp14:anchorId="55DA87E7" wp14:editId="6EA2C117">
+            <wp:extent cx="5400040" cy="4345305"/>
+            <wp:effectExtent l="0" t="0" r="0" b="0"/>
+            <wp:docPr id="966324406" name="Imagen 1" descr="Diagrama&#10;&#10;Descripción generada automáticamente"/>
+            <wp:cNvGraphicFramePr>
+              <a:graphicFrameLocks xmlns:a="http://schemas.openxmlformats.org/drawingml/2006/main" noChangeAspect="1"/>
+            </wp:cNvGraphicFramePr>
+            <a:graphic xmlns:a="http://schemas.openxmlformats.org/drawingml/2006/main">
+              <a:graphicData uri="http://schemas.openxmlformats.org/drawingml/2006/picture">
+                <pic:pic xmlns:pic="http://schemas.openxmlformats.org/drawingml/2006/picture">
+                  <pic:nvPicPr>
+                    <pic:cNvPr id="966324406" name="Imagen 1" descr="Diagrama&#10;&#10;Descripción generada automáticamente"/>
+                    <pic:cNvPicPr>
+                      <a:picLocks noChangeAspect="1" noChangeArrowheads="1"/>
+                    </pic:cNvPicPr>
+                  </pic:nvPicPr>
+                  <pic:blipFill>
+                    <a:blip r:embed="rId26">
+                      <a:extLst>
+                        <a:ext uri="{28A0092B-C50C-407E-A947-70E740481C1C}">
+                          <a14:useLocalDpi xmlns:a14="http://schemas.microsoft.com/office/drawing/2010/main" val="0"/>
+                        </a:ext>
+                      </a:extLst>
+                    </a:blip>
+                    <a:srcRect/>
+                    <a:stretch>
+                      <a:fillRect/>
+                    </a:stretch>
+                  </pic:blipFill>
+                  <pic:spPr bwMode="auto">
+                    <a:xfrm>
+                      <a:off x="0" y="0"/>
+                      <a:ext cx="5400040" cy="4345305"/>
+                    </a:xfrm>
+                    <a:prstGeom prst="rect">
+                      <a:avLst/>
+                    </a:prstGeom>
+                    <a:noFill/>
+                    <a:ln>
+                      <a:noFill/>
+                    </a:ln>
+                  </pic:spPr>
+                </pic:pic>
+              </a:graphicData>
+            </a:graphic>
+          </wp:inline>
+        </w:drawing>
+      </w:r>
+    </w:p>
+    <w:p>
+      <w:pPr>
+        <w:spacing w:after="0" w:line="240" w:lineRule="auto"/>
+      </w:pPr>
+    </w:p>
+    <w:p>
+      <w:pPr>
+        <w:spacing w:after="0" w:line="240" w:lineRule="auto"/>
+      </w:pPr>
+      <w:r>
+        <w:t>Processing:</w:t>
+      </w:r>
+    </w:p>
+    <w:p>
+      <w:pPr>
+        <w:spacing w:after="0" w:line="240" w:lineRule="auto"/>
+      </w:pPr>
+    </w:p>
+    <w:p>
+      <w:pPr>
+        <w:spacing w:after="0" w:line="240" w:lineRule="auto"/>
+      </w:pPr>
+    </w:p>
+    <w:p>
+      <w:pPr>
+        <w:spacing w:after="0" w:line="240" w:lineRule="auto"/>
+      </w:pPr>
+      <w:r>
+        <w:drawing>
+          <wp:inline distT="0" distB="0" distL="0" distR="0" wp14:anchorId="679A2CA3" wp14:editId="5A33B4A9">
+            <wp:extent cx="2586251" cy="3273566"/>
+            <wp:effectExtent l="0" t="0" r="5080" b="3175"/>
+            <wp:docPr id="1412203078" name="Imagen 1" descr="Interfaz de usuario gráfica&#10;&#10;Descripción generada automáticamente"/>
+            <wp:cNvGraphicFramePr>
+              <a:graphicFrameLocks xmlns:a="http://schemas.openxmlformats.org/drawingml/2006/main" noChangeAspect="1"/>
+            </wp:cNvGraphicFramePr>
+            <a:graphic xmlns:a="http://schemas.openxmlformats.org/drawingml/2006/main">
+              <a:graphicData uri="http://schemas.openxmlformats.org/drawingml/2006/picture">
+                <pic:pic xmlns:pic="http://schemas.openxmlformats.org/drawingml/2006/picture">
+                  <pic:nvPicPr>
+                    <pic:cNvPr id="1412203078" name="Imagen 1" descr="Interfaz de usuario gráfica&#10;&#10;Descripción generada automáticamente"/>
+                    <pic:cNvPicPr/>
+                  </pic:nvPicPr>
+                  <pic:blipFill>
+                    <a:blip r:embed="rId27"/>
+                    <a:stretch>
+                      <a:fillRect/>
+                    </a:stretch>
+                  </pic:blipFill>
+                  <pic:spPr>
+                    <a:xfrm>
+                      <a:off x="0" y="0"/>
+                      <a:ext cx="2607160" cy="3300032"/>
+                    </a:xfrm>
+                    <a:prstGeom prst="rect">
+                      <a:avLst/>
+                    </a:prstGeom>
+                  </pic:spPr>
+                </pic:pic>
+              </a:graphicData>
+            </a:graphic>
+          </wp:inline>
+        </w:drawing>
+      </w:r>
+    </w:p>
+    <w:p>
+      <w:pPr>
+        <w:spacing w:after="0" w:line="240" w:lineRule="auto"/>
+      </w:pPr>
+      <w:r>
+        <w:lastRenderedPageBreak/>
+        <w:drawing>
+          <wp:inline distT="0" distB="0" distL="0" distR="0" wp14:anchorId="25C0203B" wp14:editId="02EEDC2E">
+            <wp:extent cx="4572638" cy="6411220"/>
+            <wp:effectExtent l="0" t="0" r="0" b="8890"/>
+            <wp:docPr id="766463550" name="Imagen 1" descr="Texto&#10;&#10;Descripción generada automáticamente con confianza media"/>
+            <wp:cNvGraphicFramePr>
+              <a:graphicFrameLocks xmlns:a="http://schemas.openxmlformats.org/drawingml/2006/main" noChangeAspect="1"/>
+            </wp:cNvGraphicFramePr>
+            <a:graphic xmlns:a="http://schemas.openxmlformats.org/drawingml/2006/main">
+              <a:graphicData uri="http://schemas.openxmlformats.org/drawingml/2006/picture">
+                <pic:pic xmlns:pic="http://schemas.openxmlformats.org/drawingml/2006/picture">
+                  <pic:nvPicPr>
+                    <pic:cNvPr id="766463550" name="Imagen 1" descr="Texto&#10;&#10;Descripción generada automáticamente con confianza media"/>
+                    <pic:cNvPicPr/>
+                  </pic:nvPicPr>
+                  <pic:blipFill>
+                    <a:blip r:embed="rId28"/>
+                    <a:stretch>
+                      <a:fillRect/>
+                    </a:stretch>
+                  </pic:blipFill>
+                  <pic:spPr>
+                    <a:xfrm>
+                      <a:off x="0" y="0"/>
+                      <a:ext cx="4572638" cy="6411220"/>
+                    </a:xfrm>
+                    <a:prstGeom prst="rect">
+                      <a:avLst/>
+                    </a:prstGeom>
+                  </pic:spPr>
+                </pic:pic>
+              </a:graphicData>
+            </a:graphic>
+          </wp:inline>
+        </w:drawing>
+      </w:r>
+    </w:p>
+    <w:p>
+      <w:pPr>
+        <w:spacing w:after="0" w:line="240" w:lineRule="auto"/>
+      </w:pPr>
+      <w:r>
+        <w:lastRenderedPageBreak/>
+        <w:drawing>
+          <wp:inline distT="0" distB="0" distL="0" distR="0" wp14:anchorId="32E8641E" wp14:editId="36153F9C">
+            <wp:extent cx="5306165" cy="7840169"/>
+            <wp:effectExtent l="0" t="0" r="8890" b="8890"/>
+            <wp:docPr id="778495985" name="Imagen 1" descr="Imagen que contiene Tabla&#10;&#10;Descripción generada automáticamente"/>
+            <wp:cNvGraphicFramePr>
+              <a:graphicFrameLocks xmlns:a="http://schemas.openxmlformats.org/drawingml/2006/main" noChangeAspect="1"/>
+            </wp:cNvGraphicFramePr>
+            <a:graphic xmlns:a="http://schemas.openxmlformats.org/drawingml/2006/main">
+              <a:graphicData uri="http://schemas.openxmlformats.org/drawingml/2006/picture">
+                <pic:pic xmlns:pic="http://schemas.openxmlformats.org/drawingml/2006/picture">
+                  <pic:nvPicPr>
+                    <pic:cNvPr id="778495985" name="Imagen 1" descr="Imagen que contiene Tabla&#10;&#10;Descripción generada automáticamente"/>
+                    <pic:cNvPicPr/>
+                  </pic:nvPicPr>
+                  <pic:blipFill>
+                    <a:blip r:embed="rId29"/>
+                    <a:stretch>
+                      <a:fillRect/>
+                    </a:stretch>
+                  </pic:blipFill>
+                  <pic:spPr>
+                    <a:xfrm>
+                      <a:off x="0" y="0"/>
+                      <a:ext cx="5306165" cy="7840169"/>
+                    </a:xfrm>
+                    <a:prstGeom prst="rect">
+                      <a:avLst/>
+                    </a:prstGeom>
+                  </pic:spPr>
+                </pic:pic>
+              </a:graphicData>
+            </a:graphic>
+          </wp:inline>
+        </w:drawing>
+      </w:r>
+      <w:r>
+        <w:t xml:space="preserve"> </w:t>
+      </w:r>
+      <w:r>
+        <w:lastRenderedPageBreak/>
+        <w:drawing>
+          <wp:inline distT="0" distB="0" distL="0" distR="0" wp14:anchorId="2CB5C0F6" wp14:editId="21C30304">
+            <wp:extent cx="4810796" cy="3505689"/>
+            <wp:effectExtent l="0" t="0" r="8890" b="0"/>
+            <wp:docPr id="1956252001" name="Imagen 1" descr="Interfaz de usuario gráfica, Texto, Aplicación&#10;&#10;Descripción generada automáticamente"/>
+            <wp:cNvGraphicFramePr>
+              <a:graphicFrameLocks xmlns:a="http://schemas.openxmlformats.org/drawingml/2006/main" noChangeAspect="1"/>
+            </wp:cNvGraphicFramePr>
+            <a:graphic xmlns:a="http://schemas.openxmlformats.org/drawingml/2006/main">
+              <a:graphicData uri="http://schemas.openxmlformats.org/drawingml/2006/picture">
+                <pic:pic xmlns:pic="http://schemas.openxmlformats.org/drawingml/2006/picture">
+                  <pic:nvPicPr>
+                    <pic:cNvPr id="1956252001" name="Imagen 1" descr="Interfaz de usuario gráfica, Texto, Aplicación&#10;&#10;Descripción generada automáticamente"/>
+                    <pic:cNvPicPr/>
+                  </pic:nvPicPr>
+                  <pic:blipFill>
+                    <a:blip r:embed="rId30"/>
+                    <a:stretch>
+                      <a:fillRect/>
+                    </a:stretch>
+                  </pic:blipFill>
+                  <pic:spPr>
+                    <a:xfrm>
+                      <a:off x="0" y="0"/>
+                      <a:ext cx="4810796" cy="3505689"/>
+                    </a:xfrm>
+                    <a:prstGeom prst="rect">
+                      <a:avLst/>
+                    </a:prstGeom>
+                  </pic:spPr>
+                </pic:pic>
+              </a:graphicData>
+            </a:graphic>
+          </wp:inline>
+        </w:drawing>
+      </w:r>
+      <w:r>
+        <w:t xml:space="preserve"> </w:t>
+      </w:r>
+      <w:r>
+        <w:lastRenderedPageBreak/>
+        <w:drawing>
+          <wp:inline distT="0" distB="0" distL="0" distR="0" wp14:anchorId="70A74871" wp14:editId="0E07975E">
+            <wp:extent cx="4220164" cy="7592485"/>
+            <wp:effectExtent l="0" t="0" r="9525" b="8890"/>
+            <wp:docPr id="217001482" name="Imagen 1" descr="Interfaz de usuario gráfica, Texto, Aplicación&#10;&#10;Descripción generada automáticamente"/>
+            <wp:cNvGraphicFramePr>
+              <a:graphicFrameLocks xmlns:a="http://schemas.openxmlformats.org/drawingml/2006/main" noChangeAspect="1"/>
+            </wp:cNvGraphicFramePr>
+            <a:graphic xmlns:a="http://schemas.openxmlformats.org/drawingml/2006/main">
+              <a:graphicData uri="http://schemas.openxmlformats.org/drawingml/2006/picture">
+                <pic:pic xmlns:pic="http://schemas.openxmlformats.org/drawingml/2006/picture">
+                  <pic:nvPicPr>
+                    <pic:cNvPr id="217001482" name="Imagen 1" descr="Interfaz de usuario gráfica, Texto, Aplicación&#10;&#10;Descripción generada automáticamente"/>
+                    <pic:cNvPicPr/>
+                  </pic:nvPicPr>
+                  <pic:blipFill>
+                    <a:blip r:embed="rId31"/>
+                    <a:stretch>
+                      <a:fillRect/>
+                    </a:stretch>
+                  </pic:blipFill>
+                  <pic:spPr>
+                    <a:xfrm>
+                      <a:off x="0" y="0"/>
+                      <a:ext cx="4220164" cy="7592485"/>
+                    </a:xfrm>
+                    <a:prstGeom prst="rect">
+                      <a:avLst/>
+                    </a:prstGeom>
+                  </pic:spPr>
+                </pic:pic>
+              </a:graphicData>
+            </a:graphic>
+          </wp:inline>
+        </w:drawing>
+      </w:r>
+    </w:p>
+    <w:p>
+      <w:pPr>
+        <w:spacing w:after="0" w:line="240" w:lineRule="auto"/>
+      </w:pPr>
+    </w:p>
+    <w:p>
+      <w:pPr>
+        <w:spacing w:after="0" w:line="240" w:lineRule="auto"/>
+      </w:pPr>
+    </w:p>
+    <w:p>
+      <w:pPr>
+        <w:spacing w:after="0" w:line="240" w:lineRule="auto"/>
+      </w:pPr>
+    </w:p>
+    <w:p>
+      <w:pPr>
+        <w:spacing w:after="0" w:line="240" w:lineRule="auto"/>
+      </w:pPr>
+    </w:p>
+    <w:p>
+      <w:pPr>
+        <w:spacing w:after="0" w:line="240" w:lineRule="auto"/>
+      </w:pPr>
+    </w:p>
+    <w:p>
+      <w:pPr>
+        <w:spacing w:after="0" w:line="240" w:lineRule="auto"/>
+      </w:pPr>
+    </w:p>
+    <w:p>
+      <w:pPr>
+        <w:spacing w:after="0" w:line="240" w:lineRule="auto"/>
+      </w:pPr>
+      <w:r>
+        <w:drawing>
+          <wp:inline distT="0" distB="0" distL="0" distR="0" wp14:anchorId="3C4F6A1E" wp14:editId="137BC959">
+            <wp:extent cx="4810796" cy="3505689"/>
+            <wp:effectExtent l="0" t="0" r="8890" b="0"/>
+            <wp:docPr id="1951322839" name="Imagen 1" descr="Interfaz de usuario gráfica, Texto, Aplicación&#10;&#10;Descripción generada automáticamente"/>
+            <wp:cNvGraphicFramePr>
+              <a:graphicFrameLocks xmlns:a="http://schemas.openxmlformats.org/drawingml/2006/main" noChangeAspect="1"/>
+            </wp:cNvGraphicFramePr>
+            <a:graphic xmlns:a="http://schemas.openxmlformats.org/drawingml/2006/main">
+              <a:graphicData uri="http://schemas.openxmlformats.org/drawingml/2006/picture">
+                <pic:pic xmlns:pic="http://schemas.openxmlformats.org/drawingml/2006/picture">
+                  <pic:nvPicPr>
+                    <pic:cNvPr id="1951322839" name="Imagen 1" descr="Interfaz de usuario gráfica, Texto, Aplicación&#10;&#10;Descripción generada automáticamente"/>
+                    <pic:cNvPicPr/>
+                  </pic:nvPicPr>
+                  <pic:blipFill>
+                    <a:blip r:embed="rId30"/>
+                    <a:stretch>
+                      <a:fillRect/>
+                    </a:stretch>
+                  </pic:blipFill>
+                  <pic:spPr>
+                    <a:xfrm>
+                      <a:off x="0" y="0"/>
+                      <a:ext cx="4810796" cy="3505689"/>
+                    </a:xfrm>
+                    <a:prstGeom prst="rect">
+                      <a:avLst/>
+                    </a:prstGeom>
+                  </pic:spPr>
+                </pic:pic>
+              </a:graphicData>
+            </a:graphic>
+          </wp:inline>
+        </w:drawing>
+      </w:r>
+    </w:p>
+    <w:p>
+      <w:pPr>
+        <w:spacing w:after="0" w:line="240" w:lineRule="auto"/>
+      </w:pPr>
+    </w:p>
+    <w:p>
+      <w:pPr>
+        <w:spacing w:after="0" w:line="240" w:lineRule="auto"/>
+      </w:pPr>
+      <w:r>
+        <w:lastRenderedPageBreak/>
+        <w:drawing>
+          <wp:inline distT="0" distB="0" distL="0" distR="0" wp14:anchorId="1C1FF114" wp14:editId="3F5B15E6">
+            <wp:extent cx="3962953" cy="7678222"/>
+            <wp:effectExtent l="0" t="0" r="0" b="0"/>
+            <wp:docPr id="681629941" name="Imagen 1" descr="Texto&#10;&#10;Descripción generada automáticamente"/>
+            <wp:cNvGraphicFramePr>
+              <a:graphicFrameLocks xmlns:a="http://schemas.openxmlformats.org/drawingml/2006/main" noChangeAspect="1"/>
+            </wp:cNvGraphicFramePr>
+            <a:graphic xmlns:a="http://schemas.openxmlformats.org/drawingml/2006/main">
+              <a:graphicData uri="http://schemas.openxmlformats.org/drawingml/2006/picture">
+                <pic:pic xmlns:pic="http://schemas.openxmlformats.org/drawingml/2006/picture">
+                  <pic:nvPicPr>
+                    <pic:cNvPr id="681629941" name="Imagen 1" descr="Texto&#10;&#10;Descripción generada automáticamente"/>
+                    <pic:cNvPicPr/>
+                  </pic:nvPicPr>
+                  <pic:blipFill>
+                    <a:blip r:embed="rId32"/>
+                    <a:stretch>
+                      <a:fillRect/>
+                    </a:stretch>
+                  </pic:blipFill>
+                  <pic:spPr>
+                    <a:xfrm>
+                      <a:off x="0" y="0"/>
+                      <a:ext cx="3962953" cy="7678222"/>
+                    </a:xfrm>
+                    <a:prstGeom prst="rect">
+                      <a:avLst/>
+                    </a:prstGeom>
+                  </pic:spPr>
+                </pic:pic>
+              </a:graphicData>
+            </a:graphic>
+          </wp:inline>
+        </w:drawing>
+      </w:r>
+    </w:p>
+    <w:p>
+      <w:pPr>
+        <w:spacing w:after="0" w:line="240" w:lineRule="auto"/>
+      </w:pPr>
+    </w:p>
+    <w:p>
+      <w:pPr>
+        <w:spacing w:after="0" w:line="240" w:lineRule="auto"/>
+      </w:pPr>
+      <w:r>
+        <w:lastRenderedPageBreak/>
+        <w:drawing>
+          <wp:inline distT="0" distB="0" distL="0" distR="0" wp14:anchorId="269B0D28" wp14:editId="3506E177">
+            <wp:extent cx="3781953" cy="1590897"/>
+            <wp:effectExtent l="0" t="0" r="9525" b="9525"/>
+            <wp:docPr id="1270006768" name="Imagen 1" descr="Interfaz de usuario gráfica, Texto, Aplicación, Correo electrónico&#10;&#10;Descripción generada automáticamente"/>
+            <wp:cNvGraphicFramePr>
+              <a:graphicFrameLocks xmlns:a="http://schemas.openxmlformats.org/drawingml/2006/main" noChangeAspect="1"/>
+            </wp:cNvGraphicFramePr>
+            <a:graphic xmlns:a="http://schemas.openxmlformats.org/drawingml/2006/main">
+              <a:graphicData uri="http://schemas.openxmlformats.org/drawingml/2006/picture">
+                <pic:pic xmlns:pic="http://schemas.openxmlformats.org/drawingml/2006/picture">
+                  <pic:nvPicPr>
+                    <pic:cNvPr id="1270006768" name="Imagen 1" descr="Interfaz de usuario gráfica, Texto, Aplicación, Correo electrónico&#10;&#10;Descripción generada automáticamente"/>
+                    <pic:cNvPicPr/>
+                  </pic:nvPicPr>
+                  <pic:blipFill>
+                    <a:blip r:embed="rId33"/>
+                    <a:stretch>
+                      <a:fillRect/>
+                    </a:stretch>
+                  </pic:blipFill>
+                  <pic:spPr>
+                    <a:xfrm>
+                      <a:off x="0" y="0"/>
+                      <a:ext cx="3781953" cy="1590897"/>
+                    </a:xfrm>
+                    <a:prstGeom prst="rect">
+                      <a:avLst/>
+                    </a:prstGeom>
+                  </pic:spPr>
+                </pic:pic>
+              </a:graphicData>
+            </a:graphic>
+          </wp:inline>
+        </w:drawing>
+      </w:r>
+    </w:p>
+    <w:p>
+      <w:pPr>
+        <w:spacing w:after="0" w:line="240" w:lineRule="auto"/>
+      </w:pPr>
+    </w:p>
+    <w:p>
+      <w:pPr>
+        <w:spacing w:after="0" w:line="240" w:lineRule="auto"/>
+      </w:pPr>
+    </w:p>
+    <w:p>
+      <w:pPr>
+        <w:spacing w:after="0" w:line="240" w:lineRule="auto"/>
+      </w:pPr>
+      <w:r>
+        <w:drawing>
+          <wp:inline distT="0" distB="0" distL="0" distR="0" wp14:anchorId="10783D39" wp14:editId="51059583">
+            <wp:extent cx="4648849" cy="1724266"/>
+            <wp:effectExtent l="0" t="0" r="0" b="9525"/>
+            <wp:docPr id="394043527" name="Imagen 1" descr="Tabla&#10;&#10;Descripción generada automáticamente con confianza baja"/>
+            <wp:cNvGraphicFramePr>
+              <a:graphicFrameLocks xmlns:a="http://schemas.openxmlformats.org/drawingml/2006/main" noChangeAspect="1"/>
+            </wp:cNvGraphicFramePr>
+            <a:graphic xmlns:a="http://schemas.openxmlformats.org/drawingml/2006/main">
+              <a:graphicData uri="http://schemas.openxmlformats.org/drawingml/2006/picture">
+                <pic:pic xmlns:pic="http://schemas.openxmlformats.org/drawingml/2006/picture">
+                  <pic:nvPicPr>
+                    <pic:cNvPr id="394043527" name="Imagen 1" descr="Tabla&#10;&#10;Descripción generada automáticamente con confianza baja"/>
+                    <pic:cNvPicPr/>
+                  </pic:nvPicPr>
+                  <pic:blipFill>
+                    <a:blip r:embed="rId34"/>
+                    <a:stretch>
+                      <a:fillRect/>
+                    </a:stretch>
+                  </pic:blipFill>
+                  <pic:spPr>
+                    <a:xfrm>
+                      <a:off x="0" y="0"/>
+                      <a:ext cx="4648849" cy="1724266"/>
+                    </a:xfrm>
+                    <a:prstGeom prst="rect">
+                      <a:avLst/>
+                    </a:prstGeom>
+                  </pic:spPr>
+                </pic:pic>
+              </a:graphicData>
+            </a:graphic>
+          </wp:inline>
+        </w:drawing>
+      </w:r>
+    </w:p>
+    <w:p>
+      <w:pPr>
+        <w:spacing w:after="0" w:line="240" w:lineRule="auto"/>
+      </w:pPr>
+      <w:r>
+        <w:lastRenderedPageBreak/>
+        <w:drawing>
+          <wp:inline distT="0" distB="0" distL="0" distR="0" wp14:anchorId="74733A06" wp14:editId="0687D98B">
+            <wp:extent cx="5400040" cy="7481570"/>
+            <wp:effectExtent l="0" t="0" r="0" b="5080"/>
+            <wp:docPr id="2095195555" name="Imagen 1" descr="Interfaz de usuario gráfica, Texto&#10;&#10;Descripción generada automáticamente"/>
+            <wp:cNvGraphicFramePr>
+              <a:graphicFrameLocks xmlns:a="http://schemas.openxmlformats.org/drawingml/2006/main" noChangeAspect="1"/>
+            </wp:cNvGraphicFramePr>
+            <a:graphic xmlns:a="http://schemas.openxmlformats.org/drawingml/2006/main">
+              <a:graphicData uri="http://schemas.openxmlformats.org/drawingml/2006/picture">
+                <pic:pic xmlns:pic="http://schemas.openxmlformats.org/drawingml/2006/picture">
+                  <pic:nvPicPr>
+                    <pic:cNvPr id="2095195555" name="Imagen 1" descr="Interfaz de usuario gráfica, Texto&#10;&#10;Descripción generada automáticamente"/>
+                    <pic:cNvPicPr/>
+                  </pic:nvPicPr>
+                  <pic:blipFill>
+                    <a:blip r:embed="rId35"/>
+                    <a:stretch>
+                      <a:fillRect/>
+                    </a:stretch>
+                  </pic:blipFill>
+                  <pic:spPr>
+                    <a:xfrm>
+                      <a:off x="0" y="0"/>
+                      <a:ext cx="5400040" cy="7481570"/>
+                    </a:xfrm>
+                    <a:prstGeom prst="rect">
+                      <a:avLst/>
+                    </a:prstGeom>
+                  </pic:spPr>
+                </pic:pic>
+              </a:graphicData>
+            </a:graphic>
+          </wp:inline>
+        </w:drawing>
+      </w:r>
+    </w:p>
+    <w:p>
+      <w:pPr>
+        <w:spacing w:after="0" w:line="240" w:lineRule="auto"/>
+      </w:pPr>
+    </w:p>
+    <w:p>
+      <w:pPr>
+        <w:spacing w:after="0" w:line="240" w:lineRule="auto"/>
+      </w:pPr>
+      <w:r>
+        <w:lastRenderedPageBreak/>
+        <w:drawing>
+          <wp:inline distT="0" distB="0" distL="0" distR="0" wp14:anchorId="5F87206D" wp14:editId="67866570">
+            <wp:extent cx="5400040" cy="2573020"/>
+            <wp:effectExtent l="0" t="0" r="0" b="0"/>
+            <wp:docPr id="670372835" name="Imagen 1" descr="Interfaz de usuario gráfica, Texto, Aplicación, Correo electrónico&#10;&#10;Descripción generada automáticamente"/>
+            <wp:cNvGraphicFramePr>
+              <a:graphicFrameLocks xmlns:a="http://schemas.openxmlformats.org/drawingml/2006/main" noChangeAspect="1"/>
+            </wp:cNvGraphicFramePr>
+            <a:graphic xmlns:a="http://schemas.openxmlformats.org/drawingml/2006/main">
+              <a:graphicData uri="http://schemas.openxmlformats.org/drawingml/2006/picture">
+                <pic:pic xmlns:pic="http://schemas.openxmlformats.org/drawingml/2006/picture">
+                  <pic:nvPicPr>
+                    <pic:cNvPr id="670372835" name="Imagen 1" descr="Interfaz de usuario gráfica, Texto, Aplicación, Correo electrónico&#10;&#10;Descripción generada automáticamente"/>
+                    <pic:cNvPicPr/>
+                  </pic:nvPicPr>
+                  <pic:blipFill>
+                    <a:blip r:embed="rId36"/>
+                    <a:stretch>
+                      <a:fillRect/>
+                    </a:stretch>
+                  </pic:blipFill>
+                  <pic:spPr>
+                    <a:xfrm>
+                      <a:off x="0" y="0"/>
+                      <a:ext cx="5400040" cy="2573020"/>
+                    </a:xfrm>
+                    <a:prstGeom prst="rect">
+                      <a:avLst/>
+                    </a:prstGeom>
+                  </pic:spPr>
+                </pic:pic>
+              </a:graphicData>
+            </a:graphic>
+          </wp:inline>
+        </w:drawing>
+      </w:r>
+    </w:p>
+    <w:p>
+      <w:pPr>
+        <w:spacing w:after="0" w:line="240" w:lineRule="auto"/>
+      </w:pPr>
+    </w:p>
+    <w:p>
+      <w:pPr>
+        <w:spacing w:after="0" w:line="240" w:lineRule="auto"/>
+      </w:pPr>
+    </w:p>
+    <w:p>
+      <w:pPr>
+        <w:spacing w:after="0" w:line="240" w:lineRule="auto"/>
+      </w:pPr>
+      <w:r>
+        <w:lastRenderedPageBreak/>
+        <w:drawing>
+          <wp:inline distT="0" distB="0" distL="0" distR="0" wp14:anchorId="3352C271" wp14:editId="24098AAC">
+            <wp:extent cx="5400040" cy="6480175"/>
+            <wp:effectExtent l="0" t="0" r="0" b="0"/>
+            <wp:docPr id="43994043" name="Imagen 1" descr="Interfaz de usuario gráfica, Texto, Aplicación&#10;&#10;Descripción generada automáticamente"/>
+            <wp:cNvGraphicFramePr>
+              <a:graphicFrameLocks xmlns:a="http://schemas.openxmlformats.org/drawingml/2006/main" noChangeAspect="1"/>
+            </wp:cNvGraphicFramePr>
+            <a:graphic xmlns:a="http://schemas.openxmlformats.org/drawingml/2006/main">
+              <a:graphicData uri="http://schemas.openxmlformats.org/drawingml/2006/picture">
+                <pic:pic xmlns:pic="http://schemas.openxmlformats.org/drawingml/2006/picture">
+                  <pic:nvPicPr>
+                    <pic:cNvPr id="43994043" name="Imagen 1" descr="Interfaz de usuario gráfica, Texto, Aplicación&#10;&#10;Descripción generada automáticamente"/>
+                    <pic:cNvPicPr/>
+                  </pic:nvPicPr>
+                  <pic:blipFill>
+                    <a:blip r:embed="rId37"/>
+                    <a:stretch>
+                      <a:fillRect/>
+                    </a:stretch>
+                  </pic:blipFill>
+                  <pic:spPr>
+                    <a:xfrm>
+                      <a:off x="0" y="0"/>
+                      <a:ext cx="5400040" cy="6480175"/>
+                    </a:xfrm>
+                    <a:prstGeom prst="rect">
+                      <a:avLst/>
+                    </a:prstGeom>
+                  </pic:spPr>
+                </pic:pic>
+              </a:graphicData>
+            </a:graphic>
+          </wp:inline>
+        </w:drawing>
+      </w:r>
+    </w:p>
+    <w:p>
+      <w:pPr>
+        <w:spacing w:after="0" w:line="240" w:lineRule="auto"/>
+      </w:pPr>
+      <w:r>
+        <w:lastRenderedPageBreak/>
+        <w:drawing>
+          <wp:inline distT="0" distB="0" distL="0" distR="0" wp14:anchorId="083D1E9C" wp14:editId="521F2AF6">
+            <wp:extent cx="5400040" cy="3194050"/>
+            <wp:effectExtent l="0" t="0" r="0" b="6350"/>
+            <wp:docPr id="1886059240" name="Imagen 1" descr="Interfaz de usuario gráfica, Texto, Aplicación, Correo electrónico&#10;&#10;Descripción generada automáticamente"/>
+            <wp:cNvGraphicFramePr>
+              <a:graphicFrameLocks xmlns:a="http://schemas.openxmlformats.org/drawingml/2006/main" noChangeAspect="1"/>
+            </wp:cNvGraphicFramePr>
+            <a:graphic xmlns:a="http://schemas.openxmlformats.org/drawingml/2006/main">
+              <a:graphicData uri="http://schemas.openxmlformats.org/drawingml/2006/picture">
+                <pic:pic xmlns:pic="http://schemas.openxmlformats.org/drawingml/2006/picture">
+                  <pic:nvPicPr>
+                    <pic:cNvPr id="1886059240" name="Imagen 1" descr="Interfaz de usuario gráfica, Texto, Aplicación, Correo electrónico&#10;&#10;Descripción generada automáticamente"/>
+                    <pic:cNvPicPr/>
+                  </pic:nvPicPr>
+                  <pic:blipFill>
+                    <a:blip r:embed="rId38"/>
+                    <a:stretch>
+                      <a:fillRect/>
+                    </a:stretch>
+                  </pic:blipFill>
+                  <pic:spPr>
+                    <a:xfrm>
+                      <a:off x="0" y="0"/>
+                      <a:ext cx="5400040" cy="3194050"/>
+                    </a:xfrm>
+                    <a:prstGeom prst="rect">
+                      <a:avLst/>
+                    </a:prstGeom>
+                  </pic:spPr>
+                </pic:pic>
+              </a:graphicData>
+            </a:graphic>
+          </wp:inline>
+        </w:drawing>
+      </w:r>
+    </w:p>
+    <w:p>
+      <w:pPr>
+        <w:spacing w:after="0" w:line="240" w:lineRule="auto"/>
+      </w:pPr>
+    </w:p>
+    <w:p>
+      <w:pPr>
+        <w:spacing w:after="0" w:line="240" w:lineRule="auto"/>
+      </w:pPr>
+      <w:r>
+        <w:lastRenderedPageBreak/>
+        <w:drawing>
+          <wp:inline distT="0" distB="0" distL="0" distR="0" wp14:anchorId="6D7C2EF2" wp14:editId="4D68A4D8">
+            <wp:extent cx="5400040" cy="5694045"/>
+            <wp:effectExtent l="0" t="0" r="0" b="1905"/>
+            <wp:docPr id="1336148841" name="Imagen 1" descr="Interfaz de usuario gráfica, Aplicación&#10;&#10;Descripción generada automáticamente"/>
+            <wp:cNvGraphicFramePr>
+              <a:graphicFrameLocks xmlns:a="http://schemas.openxmlformats.org/drawingml/2006/main" noChangeAspect="1"/>
+            </wp:cNvGraphicFramePr>
+            <a:graphic xmlns:a="http://schemas.openxmlformats.org/drawingml/2006/main">
+              <a:graphicData uri="http://schemas.openxmlformats.org/drawingml/2006/picture">
+                <pic:pic xmlns:pic="http://schemas.openxmlformats.org/drawingml/2006/picture">
+                  <pic:nvPicPr>
+                    <pic:cNvPr id="1336148841" name="Imagen 1" descr="Interfaz de usuario gráfica, Aplicación&#10;&#10;Descripción generada automáticamente"/>
+                    <pic:cNvPicPr/>
+                  </pic:nvPicPr>
+                  <pic:blipFill>
+                    <a:blip r:embed="rId39"/>
+                    <a:stretch>
+                      <a:fillRect/>
+                    </a:stretch>
+                  </pic:blipFill>
+                  <pic:spPr>
+                    <a:xfrm>
+                      <a:off x="0" y="0"/>
+                      <a:ext cx="5400040" cy="5694045"/>
+                    </a:xfrm>
+                    <a:prstGeom prst="rect">
+                      <a:avLst/>
+                    </a:prstGeom>
+                  </pic:spPr>
+                </pic:pic>
+              </a:graphicData>
+            </a:graphic>
+          </wp:inline>
+        </w:drawing>
+      </w:r>
+    </w:p>
+    <w:p>
+      <w:pPr>
+        <w:spacing w:after="0" w:line="240" w:lineRule="auto"/>
+      </w:pPr>
+    </w:p>
+    <w:p>
+      <w:pPr>
+        <w:spacing w:after="0" w:line="240" w:lineRule="auto"/>
+      </w:pPr>
+      <w:r>
+        <w:lastRenderedPageBreak/>
+        <w:drawing>
+          <wp:inline distT="0" distB="0" distL="0" distR="0" wp14:anchorId="62E1E245" wp14:editId="1F55CD08">
+            <wp:extent cx="6365863" cy="3357349"/>
+            <wp:effectExtent l="0" t="0" r="0" b="0"/>
+            <wp:docPr id="2003166418" name="Imagen 1" descr="Interfaz de usuario gráfica, Texto, Aplicación, Correo electrónico&#10;&#10;Descripción generada automáticamente"/>
+            <wp:cNvGraphicFramePr>
+              <a:graphicFrameLocks xmlns:a="http://schemas.openxmlformats.org/drawingml/2006/main" noChangeAspect="1"/>
+            </wp:cNvGraphicFramePr>
+            <a:graphic xmlns:a="http://schemas.openxmlformats.org/drawingml/2006/main">
+              <a:graphicData uri="http://schemas.openxmlformats.org/drawingml/2006/picture">
+                <pic:pic xmlns:pic="http://schemas.openxmlformats.org/drawingml/2006/picture">
+                  <pic:nvPicPr>
+                    <pic:cNvPr id="2003166418" name="Imagen 1" descr="Interfaz de usuario gráfica, Texto, Aplicación, Correo electrónico&#10;&#10;Descripción generada automáticamente"/>
+                    <pic:cNvPicPr/>
+                  </pic:nvPicPr>
+                  <pic:blipFill>
+                    <a:blip r:embed="rId40"/>
+                    <a:stretch>
+                      <a:fillRect/>
+                    </a:stretch>
+                  </pic:blipFill>
+                  <pic:spPr>
+                    <a:xfrm>
+                      <a:off x="0" y="0"/>
+                      <a:ext cx="6375526" cy="3362445"/>
+                    </a:xfrm>
+                    <a:prstGeom prst="rect">
+                      <a:avLst/>
+                    </a:prstGeom>
+                  </pic:spPr>
+                </pic:pic>
+              </a:graphicData>
+            </a:graphic>
+          </wp:inline>
+        </w:drawing>
+      </w:r>
+    </w:p>
+    <w:p>
+      <w:pPr>
+        <w:spacing w:after="0" w:line="240" w:lineRule="auto"/>
+      </w:pPr>
+    </w:p>
+    <w:p>
+      <w:pPr>
+        <w:spacing w:after="0" w:line="240" w:lineRule="auto"/>
+      </w:pPr>
+    </w:p>
+    <w:p>
+      <w:pPr>
+        <w:spacing w:after="0" w:line="240" w:lineRule="auto"/>
+      </w:pPr>
+    </w:p>
+    <w:p>
+      <w:pPr>
+        <w:spacing w:after="0" w:line="240" w:lineRule="auto"/>
+      </w:pPr>
+    </w:p>
+    <w:p>
+      <w:pPr>
+        <w:spacing w:after="0" w:line="240" w:lineRule="auto"/>
+      </w:pPr>
+    </w:p>
+    <w:p>
+      <w:pPr>
+        <w:spacing w:after="0" w:line="240" w:lineRule="auto"/>
+      </w:pPr>
+    </w:p>
+    <w:p>
+      <w:pPr>
+        <w:spacing w:after="0" w:line="240" w:lineRule="auto"/>
+      </w:pPr>
+    </w:p>
+    <w:p>
+      <w:pPr>
+        <w:spacing w:after="0" w:line="240" w:lineRule="auto"/>
+      </w:pPr>
+    </w:p>
+    <w:p>
+      <w:pPr>
+        <w:spacing w:after="0" w:line="240" w:lineRule="auto"/>
+      </w:pPr>
+    </w:p>
+    <w:p>
+      <w:pPr>
+        <w:spacing w:after="0" w:line="240" w:lineRule="auto"/>
+      </w:pPr>
+    </w:p>
+    <w:p>
+      <w:pPr>
+        <w:spacing w:after="0" w:line="240" w:lineRule="auto"/>
+      </w:pPr>
+    </w:p>
+    <w:p>
+      <w:pPr>
+        <w:spacing w:after="0" w:line="240" w:lineRule="auto"/>
+      </w:pPr>
+    </w:p>
+    <w:p>
+      <w:pPr>
+        <w:spacing w:after="0" w:line="240" w:lineRule="auto"/>
+      </w:pPr>
+    </w:p>
+    <w:p>
+      <w:pPr>
+        <w:spacing w:after="0" w:line="240" w:lineRule="auto"/>
+      </w:pPr>
+    </w:p>
+    <w:p>
+      <w:pPr>
+        <w:spacing w:after="0" w:line="240" w:lineRule="auto"/>
+      </w:pPr>
+    </w:p>
+    <w:p>
+      <w:pPr>
+        <w:spacing w:after="0" w:line="240" w:lineRule="auto"/>
+      </w:pPr>
+    </w:p>
+    <w:p>
+      <w:pPr>
+        <w:spacing w:after="0" w:line="240" w:lineRule="auto"/>
+      </w:pPr>
+    </w:p>
+    <w:p>
+      <w:pPr>
+        <w:spacing w:after="0" w:line="240" w:lineRule="auto"/>
+      </w:pPr>
+    </w:p>
+    <w:p>
+      <w:pPr>
+        <w:spacing w:after="0" w:line="240" w:lineRule="auto"/>
+      </w:pPr>
+    </w:p>
+    <w:p>
+      <w:pPr>
+        <w:spacing w:after="0" w:line="240" w:lineRule="auto"/>
+      </w:pPr>
+    </w:p>
+    <w:p>
+      <w:pPr>
+        <w:spacing w:after="0" w:line="240" w:lineRule="auto"/>
+      </w:pPr>
+    </w:p>
+    <w:p>
+      <w:pPr>
+        <w:spacing w:after="0" w:line="240" w:lineRule="auto"/>
+      </w:pPr>
+    </w:p>
+    <w:p>
+      <w:pPr>
+        <w:spacing w:after="0" w:line="240" w:lineRule="auto"/>
+      </w:pPr>
+    </w:p>
+    <w:p>
+      <w:pPr>
+        <w:spacing w:after="0" w:line="240" w:lineRule="auto"/>
+      </w:pPr>
+    </w:p>
+    <w:p>
+      <w:pPr>
+        <w:spacing w:after="0" w:line="240" w:lineRule="auto"/>
+      </w:pPr>
+    </w:p>
+    <w:p>
+      <w:pPr>
+        <w:spacing w:after="0" w:line="240" w:lineRule="auto"/>
+      </w:pPr>
+    </w:p>
+    <w:p>
+      <w:pPr>
+        <w:spacing w:after="0" w:line="240" w:lineRule="auto"/>
+      </w:pPr>
+    </w:p>
+    <w:p>
+      <w:pPr>
+        <w:spacing w:after="0" w:line="240" w:lineRule="auto"/>
+      </w:pPr>
+    </w:p>
+    <w:p>
+      <w:pPr>
+        <w:spacing w:after="0" w:line="240" w:lineRule="auto"/>
+      </w:pPr>
+    </w:p>
+    <w:p>
+      <w:pPr>
+        <w:spacing w:after="0" w:line="240" w:lineRule="auto"/>
+      </w:pPr>
+    </w:p>
+    <w:p>
+      <w:pPr>
+        <w:spacing w:after="0" w:line="240" w:lineRule="auto"/>
+      </w:pPr>
+    </w:p>
+    <w:p>
+      <w:pPr>
+        <w:spacing w:after="0" w:line="240" w:lineRule="auto"/>
+      </w:pPr>
+    </w:p>
+    <w:p>
+      <w:pPr>
+        <w:spacing w:after="0" w:line="240" w:lineRule="auto"/>
+      </w:pPr>
+      <w:r>
+        <w:tab/>
+      </w:r>
     </w:p>
     <w:p>
       <w:pPr>
@@ -4121,7 +5060,6 @@
         <w:spacing w:after="0" w:line="240" w:lineRule="auto"/>
       </w:pPr>
       <w:r>
-        <w:lastRenderedPageBreak/>
         <w:t xml:space="preserve">Usando el sentido común haga que las clases Nave, </w:t>
       </w:r>
       <w:proofErr w:type="spellStart"/>
@@ -4164,6 +5102,16 @@
       <w:r>
         <w:t>salen de pantalla.</w:t>
       </w:r>
+    </w:p>
+    <w:p>
+      <w:pPr>
+        <w:spacing w:after="0" w:line="240" w:lineRule="auto"/>
+      </w:pPr>
+    </w:p>
+    <w:p>
+      <w:pPr>
+        <w:spacing w:after="0" w:line="240" w:lineRule="auto"/>
+      </w:pPr>
     </w:p>
     <w:p>
       <w:pPr>
@@ -4539,7 +5487,7 @@
               <v:shape id="_x0000_i1026" type="#_x0000_t75" style="width:78.15pt;height:44.85pt" o:ole="">
                 <v:imagedata r:id="rId2" o:title=""/>
               </v:shape>
-              <o:OLEObject Type="Embed" ProgID="PBrush" ShapeID="_x0000_i1026" DrawAspect="Content" ObjectID="_1777023854" r:id="rId3"/>
+              <o:OLEObject Type="Embed" ProgID="PBrush" ShapeID="_x0000_i1026" DrawAspect="Content" ObjectID="_1777123332" r:id="rId3"/>
             </w:object>
           </w:r>
         </w:p>
@@ -4767,7 +5715,7 @@
               <v:shape id="_x0000_i1027" type="#_x0000_t75" style="width:78.15pt;height:44.85pt">
                 <v:imagedata r:id="rId2" o:title=""/>
               </v:shape>
-              <o:OLEObject Type="Embed" ProgID="PBrush" ShapeID="_x0000_i1027" DrawAspect="Content" ObjectID="_1777023855" r:id="rId3"/>
+              <o:OLEObject Type="Embed" ProgID="PBrush" ShapeID="_x0000_i1027" DrawAspect="Content" ObjectID="_1777123333" r:id="rId3"/>
             </w:object>
           </w:r>
         </w:p>

</xml_diff>